<commit_message>
Added feedback link to footer
</commit_message>
<xml_diff>
--- a/Single Sign On -SSO/SaaS SSO Deployment Plan.docx
+++ b/Single Sign On -SSO/SaaS SSO Deployment Plan.docx
@@ -4855,7 +4855,7 @@
               </wp:anchor>
             </w:drawing>
           </mc:Choice>
-          <mc:Fallback xmlns:a="http://schemas.openxmlformats.org/drawingml/2006/main" xmlns:pic="http://schemas.openxmlformats.org/drawingml/2006/picture" xmlns:a16="http://schemas.microsoft.com/office/drawing/2014/main" xmlns:a14="http://schemas.microsoft.com/office/drawing/2010/main">
+          <mc:Fallback xmlns:a14="http://schemas.microsoft.com/office/drawing/2010/main" xmlns:a16="http://schemas.microsoft.com/office/drawing/2014/main" xmlns:pic="http://schemas.openxmlformats.org/drawingml/2006/picture" xmlns:a="http://schemas.openxmlformats.org/drawingml/2006/main">
             <w:pict w14:anchorId="25A2E612">
               <v:group id="Group 130" style="position:absolute;margin-left:26.55pt;margin-top:15.35pt;width:8in;height:95.7pt;z-index:251658244;mso-width-percent:941;mso-height-percent:121;mso-position-horizontal-relative:page;mso-position-vertical-relative:page;mso-width-percent:941;mso-height-percent:121" coordsize="73152,12161" coordorigin="" o:spid="_x0000_s1026" w14:anchorId="3AC5F711" o:gfxdata="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">
                 <v:shape id="Rectangle 51" style="position:absolute;width:73152;height:11303;visibility:visible;mso-wrap-style:square;v-text-anchor:middle" coordsize="7312660,1129665" o:spid="_x0000_s1027" fillcolor="#4472c4 [3204]" stroked="f" strokeweight="1pt" path="m,l7312660,r,1129665l3619500,733425,,1091565,,xe" o:gfxdata="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">
@@ -4979,8 +4979,8 @@
           <w:szCs w:val="64"/>
         </w:rPr>
       </w:pPr>
-      <w:bookmarkStart w:id="1" w:name="businesscase"/>
-      <w:bookmarkEnd w:id="1"/>
+      <w:bookmarkStart w:id="2" w:name="businesscase"/>
+      <w:bookmarkEnd w:id="2"/>
       <w:r>
         <w:rPr>
           <w:caps/>
@@ -5042,37 +5042,37 @@
       <w:pPr>
         <w:pStyle w:val="Heading1"/>
       </w:pPr>
-      <w:bookmarkStart w:id="2" w:name="_Toc504650306"/>
-      <w:bookmarkStart w:id="3" w:name="_Toc508188783"/>
-      <w:bookmarkStart w:id="4" w:name="_Toc508610064"/>
-      <w:bookmarkStart w:id="5" w:name="_Toc502840490"/>
-      <w:bookmarkStart w:id="6" w:name="_Toc502924261"/>
-      <w:bookmarkStart w:id="7" w:name="_Toc502750733"/>
-      <w:bookmarkStart w:id="8" w:name="_Toc511030849"/>
+      <w:bookmarkStart w:id="3" w:name="_Toc504650306"/>
+      <w:bookmarkStart w:id="4" w:name="_Toc508188783"/>
+      <w:bookmarkStart w:id="5" w:name="_Toc508610064"/>
+      <w:bookmarkStart w:id="6" w:name="_Toc511030849"/>
+      <w:bookmarkStart w:id="7" w:name="_Toc502840490"/>
+      <w:bookmarkStart w:id="8" w:name="_Toc502924261"/>
+      <w:bookmarkStart w:id="9" w:name="_Toc502750733"/>
       <w:r>
         <w:lastRenderedPageBreak/>
         <w:t>Introduction</w:t>
       </w:r>
-      <w:bookmarkEnd w:id="2"/>
       <w:bookmarkEnd w:id="3"/>
       <w:bookmarkEnd w:id="4"/>
-      <w:bookmarkEnd w:id="8"/>
+      <w:bookmarkEnd w:id="5"/>
+      <w:bookmarkEnd w:id="6"/>
     </w:p>
     <w:p>
       <w:pPr>
         <w:pStyle w:val="Heading2"/>
       </w:pPr>
-      <w:bookmarkStart w:id="9" w:name="_Toc504650307"/>
-      <w:bookmarkStart w:id="10" w:name="_Toc508188784"/>
-      <w:bookmarkStart w:id="11" w:name="_Toc508610065"/>
-      <w:bookmarkStart w:id="12" w:name="_Toc511030850"/>
+      <w:bookmarkStart w:id="10" w:name="_Toc504650307"/>
+      <w:bookmarkStart w:id="11" w:name="_Toc508188784"/>
+      <w:bookmarkStart w:id="12" w:name="_Toc508610065"/>
+      <w:bookmarkStart w:id="13" w:name="_Toc511030850"/>
       <w:r>
         <w:t>Purpose of Document</w:t>
       </w:r>
-      <w:bookmarkEnd w:id="9"/>
       <w:bookmarkEnd w:id="10"/>
       <w:bookmarkEnd w:id="11"/>
       <w:bookmarkEnd w:id="12"/>
+      <w:bookmarkEnd w:id="13"/>
     </w:p>
     <w:p>
       <w:pPr>
@@ -5081,27 +5081,14 @@
       <w:r>
         <w:t xml:space="preserve">This document presents an executive summary of the business case for moving forward with enabling Azure Active Directory Single Sign-on (SSO) for application </w:t>
       </w:r>
-      <w:r>
-        <w:fldChar w:fldCharType="begin"/>
-      </w:r>
-      <w:r>
-        <w:instrText xml:space="preserve"> MERGEFIELD  ApplicationName \* Upper \m  \* MERGEFORMAT </w:instrText>
-      </w:r>
-      <w:r>
-        <w:fldChar w:fldCharType="separate"/>
-      </w:r>
-      <w:r>
-        <w:rPr>
-          <w:noProof/>
-        </w:rPr>
-        <w:t>«APPLICATIONNAME»</w:t>
-      </w:r>
-      <w:r>
-        <w:rPr>
-          <w:noProof/>
-        </w:rPr>
-        <w:fldChar w:fldCharType="end"/>
-      </w:r>
+      <w:fldSimple w:instr=" MERGEFIELD  ApplicationName \* Upper \m  \* MERGEFORMAT ">
+        <w:r>
+          <w:rPr>
+            <w:noProof/>
+          </w:rPr>
+          <w:t>«APPLICATIONNAME»</w:t>
+        </w:r>
+      </w:fldSimple>
       <w:r>
         <w:t xml:space="preserve"> (“The Application”).</w:t>
       </w:r>
@@ -5110,17 +5097,17 @@
       <w:pPr>
         <w:pStyle w:val="Heading2"/>
       </w:pPr>
-      <w:bookmarkStart w:id="13" w:name="_Toc504650308"/>
-      <w:bookmarkStart w:id="14" w:name="_Toc508188785"/>
-      <w:bookmarkStart w:id="15" w:name="_Toc508610066"/>
-      <w:bookmarkStart w:id="16" w:name="_Toc511030851"/>
+      <w:bookmarkStart w:id="14" w:name="_Toc504650308"/>
+      <w:bookmarkStart w:id="15" w:name="_Toc508188785"/>
+      <w:bookmarkStart w:id="16" w:name="_Toc508610066"/>
+      <w:bookmarkStart w:id="17" w:name="_Toc511030851"/>
       <w:r>
         <w:t>Confidentiality Statement</w:t>
       </w:r>
-      <w:bookmarkEnd w:id="13"/>
       <w:bookmarkEnd w:id="14"/>
       <w:bookmarkEnd w:id="15"/>
       <w:bookmarkEnd w:id="16"/>
+      <w:bookmarkEnd w:id="17"/>
     </w:p>
     <w:p>
       <w:pPr>
@@ -5134,18 +5121,18 @@
       <w:pPr>
         <w:pStyle w:val="Heading3"/>
       </w:pPr>
-      <w:bookmarkStart w:id="17" w:name="_Toc508188786"/>
-      <w:bookmarkStart w:id="18" w:name="_Toc508610067"/>
-      <w:bookmarkStart w:id="19" w:name="_Toc504650309"/>
+      <w:bookmarkStart w:id="18" w:name="_Toc508188786"/>
+      <w:bookmarkStart w:id="19" w:name="_Toc508610067"/>
       <w:bookmarkStart w:id="20" w:name="_Toc511030852"/>
+      <w:bookmarkStart w:id="21" w:name="_Toc504650309"/>
       <w:r>
         <w:t>Azure Active Directory Single Sign-on</w:t>
       </w:r>
-      <w:bookmarkEnd w:id="17"/>
       <w:bookmarkEnd w:id="18"/>
+      <w:bookmarkEnd w:id="19"/>
       <w:bookmarkEnd w:id="20"/>
     </w:p>
-    <w:bookmarkEnd w:id="19"/>
+    <w:bookmarkEnd w:id="21"/>
     <w:p>
       <w:pPr>
         <w:ind w:left="360"/>
@@ -5174,17 +5161,17 @@
       <w:pPr>
         <w:pStyle w:val="Heading1"/>
       </w:pPr>
-      <w:bookmarkStart w:id="21" w:name="_Toc504650313"/>
-      <w:bookmarkStart w:id="22" w:name="_Toc508188787"/>
-      <w:bookmarkStart w:id="23" w:name="_Toc508610068"/>
-      <w:bookmarkStart w:id="24" w:name="_Toc511030853"/>
+      <w:bookmarkStart w:id="22" w:name="_Toc504650313"/>
+      <w:bookmarkStart w:id="23" w:name="_Toc508188787"/>
+      <w:bookmarkStart w:id="24" w:name="_Toc508610068"/>
+      <w:bookmarkStart w:id="25" w:name="_Toc511030853"/>
       <w:r>
         <w:t>Current State</w:t>
       </w:r>
-      <w:bookmarkEnd w:id="21"/>
       <w:bookmarkEnd w:id="22"/>
       <w:bookmarkEnd w:id="23"/>
       <w:bookmarkEnd w:id="24"/>
+      <w:bookmarkEnd w:id="25"/>
     </w:p>
     <w:p>
       <w:pPr>
@@ -5285,20 +5272,20 @@
           <w:color w:val="FF0000"/>
         </w:rPr>
       </w:pPr>
-      <w:bookmarkStart w:id="25" w:name="_Toc504650314"/>
-      <w:bookmarkStart w:id="26" w:name="_Toc508188788"/>
-      <w:bookmarkStart w:id="27" w:name="_Toc508610069"/>
-      <w:bookmarkStart w:id="28" w:name="_Toc511030854"/>
+      <w:bookmarkStart w:id="26" w:name="_Toc504650314"/>
+      <w:bookmarkStart w:id="27" w:name="_Toc508188788"/>
+      <w:bookmarkStart w:id="28" w:name="_Toc508610069"/>
+      <w:bookmarkStart w:id="29" w:name="_Toc511030854"/>
       <w:r>
         <w:t>Cur</w:t>
       </w:r>
       <w:r>
         <w:t>rent Authentication Methods</w:t>
       </w:r>
-      <w:bookmarkEnd w:id="25"/>
       <w:bookmarkEnd w:id="26"/>
       <w:bookmarkEnd w:id="27"/>
       <w:bookmarkEnd w:id="28"/>
+      <w:bookmarkEnd w:id="29"/>
     </w:p>
     <w:p>
       <w:pPr>
@@ -5359,17 +5346,17 @@
       <w:pPr>
         <w:pStyle w:val="Heading2"/>
       </w:pPr>
-      <w:bookmarkStart w:id="29" w:name="_Toc504650315"/>
-      <w:bookmarkStart w:id="30" w:name="_Toc508188789"/>
-      <w:bookmarkStart w:id="31" w:name="_Toc508610070"/>
-      <w:bookmarkStart w:id="32" w:name="_Toc511030855"/>
+      <w:bookmarkStart w:id="30" w:name="_Toc504650315"/>
+      <w:bookmarkStart w:id="31" w:name="_Toc508188789"/>
+      <w:bookmarkStart w:id="32" w:name="_Toc508610070"/>
+      <w:bookmarkStart w:id="33" w:name="_Toc511030855"/>
       <w:r>
         <w:t>Costs of Current Authentication</w:t>
       </w:r>
-      <w:bookmarkEnd w:id="29"/>
       <w:bookmarkEnd w:id="30"/>
       <w:bookmarkEnd w:id="31"/>
       <w:bookmarkEnd w:id="32"/>
+      <w:bookmarkEnd w:id="33"/>
     </w:p>
     <w:p>
       <w:pPr>
@@ -5447,21 +5434,21 @@
       <w:pPr>
         <w:pStyle w:val="Heading2"/>
       </w:pPr>
-      <w:bookmarkStart w:id="33" w:name="_Toc504650316"/>
-      <w:bookmarkStart w:id="34" w:name="_Toc508188790"/>
-      <w:bookmarkStart w:id="35" w:name="_Toc508610071"/>
-      <w:bookmarkStart w:id="36" w:name="_Toc511030856"/>
+      <w:bookmarkStart w:id="34" w:name="_Toc504650316"/>
+      <w:bookmarkStart w:id="35" w:name="_Toc508188790"/>
+      <w:bookmarkStart w:id="36" w:name="_Toc508610071"/>
+      <w:bookmarkStart w:id="37" w:name="_Toc511030856"/>
       <w:r>
         <w:lastRenderedPageBreak/>
         <w:t xml:space="preserve">Benefits of Azure Active Directory Single Sign-On for </w:t>
       </w:r>
-      <w:bookmarkEnd w:id="33"/>
       <w:bookmarkEnd w:id="34"/>
+      <w:bookmarkEnd w:id="35"/>
       <w:r>
         <w:t>&lt;&lt;Application Name&gt;&gt;</w:t>
       </w:r>
-      <w:bookmarkEnd w:id="35"/>
       <w:bookmarkEnd w:id="36"/>
+      <w:bookmarkEnd w:id="37"/>
     </w:p>
     <w:p/>
     <w:tbl>
@@ -5885,11 +5872,11 @@
           <w:b/>
         </w:rPr>
       </w:pPr>
-      <w:bookmarkStart w:id="37" w:name="_Purpose_of_Document"/>
-      <w:bookmarkEnd w:id="5"/>
-      <w:bookmarkEnd w:id="6"/>
+      <w:bookmarkStart w:id="38" w:name="_Purpose_of_Document"/>
       <w:bookmarkEnd w:id="7"/>
-      <w:bookmarkEnd w:id="37"/>
+      <w:bookmarkEnd w:id="8"/>
+      <w:bookmarkEnd w:id="9"/>
+      <w:bookmarkEnd w:id="38"/>
     </w:p>
     <w:p>
       <w:pPr>
@@ -6161,7 +6148,7 @@
               </wp:anchor>
             </w:drawing>
           </mc:Choice>
-          <mc:Fallback xmlns:a="http://schemas.openxmlformats.org/drawingml/2006/main" xmlns:pic="http://schemas.openxmlformats.org/drawingml/2006/picture" xmlns:a16="http://schemas.microsoft.com/office/drawing/2014/main" xmlns:a14="http://schemas.microsoft.com/office/drawing/2010/main">
+          <mc:Fallback xmlns:a14="http://schemas.microsoft.com/office/drawing/2010/main" xmlns:a16="http://schemas.microsoft.com/office/drawing/2014/main" xmlns:pic="http://schemas.openxmlformats.org/drawingml/2006/picture" xmlns:a="http://schemas.openxmlformats.org/drawingml/2006/main">
             <w:pict w14:anchorId="1028B30C">
               <v:group id="Group 166" style="position:absolute;margin-left:33.85pt;margin-top:30.05pt;width:8in;height:95.7pt;z-index:251658245;mso-width-percent:941;mso-height-percent:121;mso-position-horizontal-relative:page;mso-position-vertical-relative:page;mso-width-percent:941;mso-height-percent:121" coordsize="73152,12161" coordorigin="" o:spid="_x0000_s1026" w14:anchorId="7F512F78" o:gfxdata="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">
                 <v:shape id="Rectangle 51" style="position:absolute;width:73152;height:11303;visibility:visible;mso-wrap-style:square;v-text-anchor:middle" coordsize="7312660,1129665" o:spid="_x0000_s1027" fillcolor="#4472c4 [3204]" stroked="f" strokeweight="1pt" path="m,l7312660,r,1129665l3619500,733425,,1091565,,xe" o:gfxdata="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">
@@ -6241,8 +6228,8 @@
         </w:rPr>
         <w:t>A</w:t>
       </w:r>
-      <w:bookmarkStart w:id="38" w:name="implement"/>
-      <w:bookmarkEnd w:id="38"/>
+      <w:bookmarkStart w:id="39" w:name="implement"/>
+      <w:bookmarkEnd w:id="39"/>
       <w:r>
         <w:rPr>
           <w:caps/>
@@ -6316,15 +6303,15 @@
       <w:pPr>
         <w:pStyle w:val="Heading1"/>
       </w:pPr>
-      <w:bookmarkStart w:id="39" w:name="_Toc508188791"/>
-      <w:bookmarkStart w:id="40" w:name="_Toc508610072"/>
-      <w:bookmarkStart w:id="41" w:name="_Toc511030857"/>
+      <w:bookmarkStart w:id="40" w:name="_Toc508188791"/>
+      <w:bookmarkStart w:id="41" w:name="_Toc508610072"/>
+      <w:bookmarkStart w:id="42" w:name="_Toc511030857"/>
       <w:r>
         <w:t>How to use this guide</w:t>
       </w:r>
-      <w:bookmarkEnd w:id="39"/>
       <w:bookmarkEnd w:id="40"/>
       <w:bookmarkEnd w:id="41"/>
+      <w:bookmarkEnd w:id="42"/>
     </w:p>
     <w:p>
       <w:r>
@@ -6629,16 +6616,6 @@
                                   <w:szCs w:val="16"/>
                                 </w:rPr>
                                 <w:instrText xml:space="preserve"> HYPERLINK  \l "_Stakeholders_and_Sign-off" </w:instrText>
-                              </w:r>
-                              <w:r>
-                                <w:rPr>
-                                  <w:rFonts w:asciiTheme="minorHAnsi" w:hAnsi="Calibri" w:cstheme="minorBidi"/>
-                                  <w:b/>
-                                  <w:color w:val="000000" w:themeColor="text1"/>
-                                  <w:kern w:val="24"/>
-                                  <w:sz w:val="16"/>
-                                  <w:szCs w:val="16"/>
-                                </w:rPr>
                               </w:r>
                               <w:r>
                                 <w:rPr>
@@ -7367,16 +7344,6 @@
                             <w:sz w:val="16"/>
                             <w:szCs w:val="16"/>
                           </w:rPr>
-                        </w:r>
-                        <w:r>
-                          <w:rPr>
-                            <w:rFonts w:asciiTheme="minorHAnsi" w:hAnsi="Calibri" w:cstheme="minorBidi"/>
-                            <w:b/>
-                            <w:color w:val="000000" w:themeColor="text1"/>
-                            <w:kern w:val="24"/>
-                            <w:sz w:val="16"/>
-                            <w:szCs w:val="16"/>
-                          </w:rPr>
                           <w:fldChar w:fldCharType="separate"/>
                         </w:r>
                         <w:r>
@@ -7890,14 +7857,14 @@
       </w:r>
     </w:p>
     <w:p>
-      <w:bookmarkStart w:id="42" w:name="_Toc501456961"/>
-      <w:bookmarkStart w:id="43" w:name="_Toc502750735"/>
-      <w:bookmarkStart w:id="44" w:name="_Toc502754477"/>
-      <w:bookmarkStart w:id="45" w:name="_Toc502924265"/>
-    </w:p>
-    <w:p>
-      <w:bookmarkStart w:id="46" w:name="_Planning_Your_Implementation"/>
-      <w:bookmarkEnd w:id="46"/>
+      <w:bookmarkStart w:id="43" w:name="_Toc501456961"/>
+      <w:bookmarkStart w:id="44" w:name="_Toc502750735"/>
+      <w:bookmarkStart w:id="45" w:name="_Toc502754477"/>
+      <w:bookmarkStart w:id="46" w:name="_Toc502924265"/>
+    </w:p>
+    <w:p>
+      <w:bookmarkStart w:id="47" w:name="_Planning_Your_Implementation"/>
+      <w:bookmarkEnd w:id="47"/>
       <w:r>
         <w:rPr>
           <w:noProof/>
@@ -8134,24 +8101,24 @@
       <w:pPr>
         <w:pStyle w:val="Heading2"/>
       </w:pPr>
-      <w:bookmarkStart w:id="47" w:name="_Toc502750737"/>
-      <w:bookmarkStart w:id="48" w:name="_Toc502754448"/>
-      <w:bookmarkStart w:id="49" w:name="_Toc507509213"/>
-      <w:bookmarkStart w:id="50" w:name="_Toc508188792"/>
-      <w:bookmarkStart w:id="51" w:name="_Toc508610073"/>
-      <w:bookmarkStart w:id="52" w:name="_Stakeholders_and_Sign-off"/>
-      <w:bookmarkStart w:id="53" w:name="_Toc511030858"/>
-      <w:bookmarkEnd w:id="52"/>
+      <w:bookmarkStart w:id="48" w:name="_Stakeholders_and_Sign-off"/>
+      <w:bookmarkStart w:id="49" w:name="_Toc502750737"/>
+      <w:bookmarkStart w:id="50" w:name="_Toc502754448"/>
+      <w:bookmarkStart w:id="51" w:name="_Toc507509213"/>
+      <w:bookmarkStart w:id="52" w:name="_Toc508188792"/>
+      <w:bookmarkStart w:id="53" w:name="_Toc508610073"/>
+      <w:bookmarkStart w:id="54" w:name="_Toc511030858"/>
+      <w:bookmarkEnd w:id="48"/>
       <w:r>
         <w:lastRenderedPageBreak/>
         <w:t>Stakeholders and Sign-off</w:t>
       </w:r>
-      <w:bookmarkEnd w:id="47"/>
-      <w:bookmarkEnd w:id="48"/>
       <w:bookmarkEnd w:id="49"/>
       <w:bookmarkEnd w:id="50"/>
       <w:bookmarkEnd w:id="51"/>
+      <w:bookmarkEnd w:id="52"/>
       <w:bookmarkEnd w:id="53"/>
+      <w:bookmarkEnd w:id="54"/>
     </w:p>
     <w:p>
       <w:r>
@@ -8544,8 +8511,8 @@
       <w:pPr>
         <w:pStyle w:val="Heading1"/>
       </w:pPr>
-      <w:bookmarkStart w:id="54" w:name="_Toc508188793"/>
-      <w:bookmarkStart w:id="55" w:name="_Toc508610074"/>
+      <w:bookmarkStart w:id="55" w:name="_Toc508188793"/>
+      <w:bookmarkStart w:id="56" w:name="_Toc508610074"/>
       <w:r>
         <w:br w:type="page"/>
       </w:r>
@@ -8554,45 +8521,45 @@
       <w:pPr>
         <w:pStyle w:val="Heading1"/>
       </w:pPr>
-      <w:bookmarkStart w:id="56" w:name="_Toc511030859"/>
+      <w:bookmarkStart w:id="57" w:name="_Toc511030859"/>
       <w:r>
         <w:lastRenderedPageBreak/>
         <w:t>Planning Your Implementation</w:t>
       </w:r>
-      <w:bookmarkEnd w:id="54"/>
       <w:bookmarkEnd w:id="55"/>
       <w:bookmarkEnd w:id="56"/>
+      <w:bookmarkEnd w:id="57"/>
     </w:p>
     <w:p>
       <w:pPr>
         <w:pStyle w:val="Heading2"/>
       </w:pPr>
-      <w:bookmarkStart w:id="57" w:name="_Toc508188794"/>
-      <w:bookmarkStart w:id="58" w:name="_Toc508610075"/>
-      <w:bookmarkStart w:id="59" w:name="_Toc511030860"/>
+      <w:bookmarkStart w:id="58" w:name="_Toc508188794"/>
+      <w:bookmarkStart w:id="59" w:name="_Toc508610075"/>
+      <w:bookmarkStart w:id="60" w:name="_Toc511030860"/>
       <w:r>
         <w:t>General Planning</w:t>
       </w:r>
-      <w:bookmarkEnd w:id="57"/>
       <w:bookmarkEnd w:id="58"/>
       <w:bookmarkEnd w:id="59"/>
+      <w:bookmarkEnd w:id="60"/>
     </w:p>
     <w:p>
       <w:pPr>
         <w:pStyle w:val="Heading3"/>
       </w:pPr>
-      <w:bookmarkStart w:id="60" w:name="_Timelines"/>
-      <w:bookmarkStart w:id="61" w:name="_Toc508610076"/>
-      <w:bookmarkStart w:id="62" w:name="_Toc511030861"/>
-      <w:bookmarkEnd w:id="60"/>
+      <w:bookmarkStart w:id="61" w:name="_Timelines"/>
+      <w:bookmarkStart w:id="62" w:name="_Toc508610076"/>
+      <w:bookmarkStart w:id="63" w:name="_Toc511030861"/>
+      <w:bookmarkEnd w:id="61"/>
       <w:r>
         <w:t xml:space="preserve">Tracking </w:t>
       </w:r>
       <w:r>
         <w:t>Timelines</w:t>
       </w:r>
-      <w:bookmarkEnd w:id="61"/>
       <w:bookmarkEnd w:id="62"/>
+      <w:bookmarkEnd w:id="63"/>
     </w:p>
     <w:p>
       <w:r>
@@ -8653,8 +8620,8 @@
       </w:r>
     </w:p>
     <w:p>
-      <w:bookmarkStart w:id="63" w:name="_1581851561"/>
-      <w:bookmarkEnd w:id="63"/>
+      <w:bookmarkStart w:id="64" w:name="_1581851561"/>
+      <w:bookmarkEnd w:id="64"/>
       <w:r>
         <w:rPr>
           <w:noProof/>
@@ -8695,14 +8662,14 @@
           </wp:inline>
         </w:drawing>
       </w:r>
-      <w:bookmarkStart w:id="64" w:name="_MON_1582731471"/>
-      <w:bookmarkEnd w:id="64"/>
-      <w:r>
-        <w:object w:dxaOrig="1068" w:dyaOrig="712" w14:anchorId="5747CE4A">
-          <v:shape id="_x0000_i1035" type="#_x0000_t75" style="width:53.5pt;height:35.5pt" o:ole="">
+      <w:bookmarkStart w:id="65" w:name="_MON_1582731471"/>
+      <w:bookmarkEnd w:id="65"/>
+      <w:r>
+        <w:object w:dxaOrig="1487" w:dyaOrig="992" w14:anchorId="5747CE4A">
+          <v:shape id="_x0000_i1025" type="#_x0000_t75" style="width:74.5pt;height:49.45pt" o:ole="">
             <v:imagedata r:id="rId46" o:title=""/>
           </v:shape>
-          <o:OLEObject Type="Embed" ProgID="Excel.Sheet.12" ShapeID="_x0000_i1035" DrawAspect="Icon" ObjectID="_1584774149" r:id="rId47"/>
+          <o:OLEObject Type="Embed" ProgID="Excel.Sheet.12" ShapeID="_x0000_i1025" DrawAspect="Icon" ObjectID="_1585981910" r:id="rId47"/>
         </w:object>
       </w:r>
     </w:p>
@@ -8710,20 +8677,20 @@
       <w:pPr>
         <w:pStyle w:val="Heading3"/>
       </w:pPr>
-      <w:bookmarkStart w:id="65" w:name="_Toc508188796"/>
+      <w:bookmarkStart w:id="66" w:name="_Toc508188796"/>
     </w:p>
     <w:p>
       <w:pPr>
         <w:pStyle w:val="Heading3"/>
       </w:pPr>
-      <w:bookmarkStart w:id="66" w:name="_Toc508610077"/>
-      <w:bookmarkStart w:id="67" w:name="_Toc511030862"/>
+      <w:bookmarkStart w:id="67" w:name="_Toc508610077"/>
+      <w:bookmarkStart w:id="68" w:name="_Toc511030862"/>
       <w:r>
         <w:t>In Scope</w:t>
       </w:r>
-      <w:bookmarkEnd w:id="65"/>
       <w:bookmarkEnd w:id="66"/>
       <w:bookmarkEnd w:id="67"/>
+      <w:bookmarkEnd w:id="68"/>
     </w:p>
     <w:p>
       <w:r>
@@ -9054,20 +9021,20 @@
       <w:pPr>
         <w:pStyle w:val="Heading3"/>
       </w:pPr>
-      <w:bookmarkStart w:id="68" w:name="_Toc508188797"/>
+      <w:bookmarkStart w:id="69" w:name="_Toc508188797"/>
     </w:p>
     <w:p>
       <w:pPr>
         <w:pStyle w:val="Heading3"/>
       </w:pPr>
-      <w:bookmarkStart w:id="69" w:name="_Toc508610078"/>
-      <w:bookmarkStart w:id="70" w:name="_Toc511030863"/>
+      <w:bookmarkStart w:id="70" w:name="_Toc508610078"/>
+      <w:bookmarkStart w:id="71" w:name="_Toc511030863"/>
       <w:r>
         <w:t>Out of scope</w:t>
       </w:r>
-      <w:bookmarkEnd w:id="68"/>
       <w:bookmarkEnd w:id="69"/>
       <w:bookmarkEnd w:id="70"/>
+      <w:bookmarkEnd w:id="71"/>
     </w:p>
     <w:p>
       <w:r>
@@ -9084,6 +9051,7 @@
         <w:ind w:left="720"/>
       </w:pPr>
       <w:r>
+        <w:lastRenderedPageBreak/>
         <w:t>Enabling any other application for federated single-sign</w:t>
       </w:r>
       <w:r>
@@ -9113,7 +9081,6 @@
         <w:ind w:left="720"/>
       </w:pPr>
       <w:r>
-        <w:lastRenderedPageBreak/>
         <w:t>Disabling of the existing federation relationship between the application and our corporate federation solution.</w:t>
       </w:r>
     </w:p>
@@ -9121,15 +9088,15 @@
       <w:pPr>
         <w:pStyle w:val="Heading3"/>
       </w:pPr>
-      <w:bookmarkStart w:id="71" w:name="_Toc508188798"/>
-      <w:bookmarkStart w:id="72" w:name="_Toc508610079"/>
-      <w:bookmarkStart w:id="73" w:name="_Toc511030864"/>
+      <w:bookmarkStart w:id="72" w:name="_Toc508188798"/>
+      <w:bookmarkStart w:id="73" w:name="_Toc508610079"/>
+      <w:bookmarkStart w:id="74" w:name="_Toc511030864"/>
       <w:r>
         <w:t>Licensing</w:t>
       </w:r>
-      <w:bookmarkEnd w:id="71"/>
       <w:bookmarkEnd w:id="72"/>
       <w:bookmarkEnd w:id="73"/>
+      <w:bookmarkEnd w:id="74"/>
     </w:p>
     <w:p>
       <w:pPr>
@@ -9811,6 +9778,7 @@
         <w:rPr>
           <w:b/>
         </w:rPr>
+        <w:lastRenderedPageBreak/>
         <w:t>Enterprise Mobility and Security (EMS) subscriptions:</w:t>
       </w:r>
     </w:p>
@@ -9840,7 +9808,6 @@
     </w:p>
     <w:p>
       <w:r>
-        <w:lastRenderedPageBreak/>
         <w:t>If you have an existing Enterprise Agreement or Server and Cloud Enrollment, you may already have Azure Premium. Check the details of your agreement.</w:t>
       </w:r>
     </w:p>
@@ -9867,9 +9834,9 @@
       <w:pPr>
         <w:pStyle w:val="Heading2"/>
       </w:pPr>
-      <w:bookmarkStart w:id="74" w:name="_Toc508188799"/>
-      <w:bookmarkStart w:id="75" w:name="_Toc508610080"/>
-      <w:bookmarkStart w:id="76" w:name="_Toc511030865"/>
+      <w:bookmarkStart w:id="75" w:name="_Toc508188799"/>
+      <w:bookmarkStart w:id="76" w:name="_Toc508610080"/>
+      <w:bookmarkStart w:id="77" w:name="_Toc511030865"/>
       <w:r>
         <w:drawing>
           <wp:anchor distT="0" distB="0" distL="114300" distR="114300" simplePos="0" relativeHeight="251658244" behindDoc="0" locked="0" layoutInCell="1" allowOverlap="1" wp14:anchorId="03AAADA2" wp14:editId="45D3C5D7">
@@ -9929,9 +9896,9 @@
       <w:r>
         <w:t>on</w:t>
       </w:r>
-      <w:bookmarkEnd w:id="74"/>
       <w:bookmarkEnd w:id="75"/>
       <w:bookmarkEnd w:id="76"/>
+      <w:bookmarkEnd w:id="77"/>
     </w:p>
     <w:p>
       <w:r>
@@ -9959,6 +9926,12 @@
         <w:t xml:space="preserve"> with Azure AD</w:t>
       </w:r>
       <w:r>
+        <w:rPr>
+          <w:b/>
+        </w:rPr>
+        <w:t xml:space="preserve"> to SaaS applications</w:t>
+      </w:r>
+      <w:r>
         <w:t xml:space="preserve"> enables applications to redirect to Azure AD for user authentication instead of prompting for its own password. This is supported for applications that support protocols such as SAML 2.0, WS-Federation, or OpenID Connect, and is the richest mode of single sign-on.</w:t>
       </w:r>
       <w:r>
@@ -9980,16 +9953,11 @@
         <w:t>Password-based single sign-on</w:t>
       </w:r>
       <w:r>
-        <w:t xml:space="preserve"> enables secure application password storage and replay using a web browser extension or mobile app. This leverages the existing sign-in process provided by the </w:t>
-      </w:r>
-      <w:proofErr w:type="gramStart"/>
-      <w:r>
-        <w:t xml:space="preserve">application, </w:t>
+        <w:t xml:space="preserve"> enables secure application password storage and replay using a web browser extension or mobile app. This leverages the existing sign-in process provided by the application, </w:t>
       </w:r>
       <w:r>
         <w:t>and</w:t>
       </w:r>
-      <w:proofErr w:type="gramEnd"/>
       <w:r>
         <w:t xml:space="preserve"> enables an administrator to manage the passwords and does not require the user to know the password.</w:t>
       </w:r>
@@ -10085,15 +10053,15 @@
       <w:pPr>
         <w:pStyle w:val="Heading3"/>
       </w:pPr>
-      <w:bookmarkStart w:id="77" w:name="_Toc508188800"/>
-      <w:bookmarkStart w:id="78" w:name="_Toc508610081"/>
-      <w:bookmarkStart w:id="79" w:name="_Toc511030866"/>
+      <w:bookmarkStart w:id="78" w:name="_Toc508188800"/>
+      <w:bookmarkStart w:id="79" w:name="_Toc508610081"/>
+      <w:bookmarkStart w:id="80" w:name="_Toc511030866"/>
       <w:r>
         <w:t>Considerations for Password-based Single Sign on</w:t>
       </w:r>
-      <w:bookmarkEnd w:id="77"/>
       <w:bookmarkEnd w:id="78"/>
       <w:bookmarkEnd w:id="79"/>
+      <w:bookmarkEnd w:id="80"/>
     </w:p>
     <w:p>
       <w:r>
@@ -10115,7 +10083,11 @@
         <w:br/>
       </w:r>
       <w:r>
-        <w:t>Using Azure AD for password SSO applications requires deploying a browser extension that will securely retrieve the credentials and fill out the login forms. As a result, you should define a mechanism to deploy the extension at scale</w:t>
+        <w:t xml:space="preserve">Using Azure AD for password SSO applications requires deploying a browser extension that will securely </w:t>
+      </w:r>
+      <w:r>
+        <w:lastRenderedPageBreak/>
+        <w:t>retrieve the credentials and fill out the login forms. As a result, you should define a mechanism to deploy the extension at scale</w:t>
       </w:r>
       <w:r>
         <w:t xml:space="preserve"> with </w:t>
@@ -10387,15 +10359,7 @@
         </w:numPr>
       </w:pPr>
       <w:r>
-        <w:t xml:space="preserve">Reset the shared credentials. Once deployed with Azure AD, individuals do not (and should not) need the password of the shared account. Since Azure AD will store the password, consider setting it to be </w:t>
-      </w:r>
-      <w:proofErr w:type="gramStart"/>
-      <w:r>
-        <w:t>very long</w:t>
-      </w:r>
-      <w:proofErr w:type="gramEnd"/>
-      <w:r>
-        <w:t xml:space="preserve"> and complex.  </w:t>
+        <w:t>Reset the shared credentials. Once deployed with Azure AD, individuals do not (and should not) need the password of the shared account. Since Azure AD will store the password, consider setting it to be very long and complex.  </w:t>
       </w:r>
     </w:p>
     <w:p>
@@ -10413,8 +10377,8 @@
       <w:pPr>
         <w:pStyle w:val="Heading2"/>
       </w:pPr>
-      <w:bookmarkStart w:id="80" w:name="_Toc508188801"/>
-      <w:bookmarkStart w:id="81" w:name="_Toc508610082"/>
+      <w:bookmarkStart w:id="81" w:name="_Toc508188801"/>
+      <w:bookmarkStart w:id="82" w:name="_Toc508610082"/>
     </w:p>
     <w:p>
       <w:pPr>
@@ -10463,16 +10427,16 @@
       <w:pPr>
         <w:pStyle w:val="Heading2"/>
       </w:pPr>
-      <w:bookmarkStart w:id="82" w:name="_Toc511030867"/>
+      <w:bookmarkStart w:id="83" w:name="_Toc511030867"/>
       <w:r>
         <w:t xml:space="preserve">Planning </w:t>
       </w:r>
       <w:r>
         <w:t>Reporting and Auditing</w:t>
       </w:r>
-      <w:bookmarkEnd w:id="80"/>
       <w:bookmarkEnd w:id="81"/>
       <w:bookmarkEnd w:id="82"/>
+      <w:bookmarkEnd w:id="83"/>
     </w:p>
     <w:p>
       <w:r>
@@ -10710,7 +10674,7 @@
                     </wp:anchor>
                   </w:drawing>
                 </mc:Choice>
-                <mc:Fallback xmlns:a="http://schemas.openxmlformats.org/drawingml/2006/main" xmlns:pic="http://schemas.openxmlformats.org/drawingml/2006/picture" xmlns:a16="http://schemas.microsoft.com/office/drawing/2014/main" xmlns:a14="http://schemas.microsoft.com/office/drawing/2010/main">
+                <mc:Fallback xmlns:a14="http://schemas.microsoft.com/office/drawing/2010/main" xmlns:a16="http://schemas.microsoft.com/office/drawing/2014/main" xmlns:pic="http://schemas.openxmlformats.org/drawingml/2006/picture" xmlns:a="http://schemas.openxmlformats.org/drawingml/2006/main">
                   <w:pict w14:anchorId="54F531F8">
                     <v:rect id="Rectangle 54" style="position:absolute;margin-left:13.1pt;margin-top:2.65pt;width:54pt;height:54pt;z-index:251666451;visibility:visible;mso-wrap-style:square;mso-wrap-distance-left:9pt;mso-wrap-distance-top:0;mso-wrap-distance-right:9pt;mso-wrap-distance-bottom:0;mso-position-horizontal:absolute;mso-position-horizontal-relative:text;mso-position-vertical:absolute;mso-position-vertical-relative:text;v-text-anchor:top" o:spid="_x0000_s1026" strokecolor="white [3201]" strokeweight="1pt" w14:anchorId="15BAC92C" o:gfxdata="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">
                       <v:fill type="frame" o:title="" recolor="t" rotate="t" r:id="rId62"/>
@@ -10812,7 +10776,7 @@
                     </wp:anchor>
                   </w:drawing>
                 </mc:Choice>
-                <mc:Fallback xmlns:a="http://schemas.openxmlformats.org/drawingml/2006/main" xmlns:pic="http://schemas.openxmlformats.org/drawingml/2006/picture" xmlns:a16="http://schemas.microsoft.com/office/drawing/2014/main" xmlns:a14="http://schemas.microsoft.com/office/drawing/2010/main">
+                <mc:Fallback xmlns:a14="http://schemas.microsoft.com/office/drawing/2010/main" xmlns:a16="http://schemas.microsoft.com/office/drawing/2014/main" xmlns:pic="http://schemas.openxmlformats.org/drawingml/2006/picture" xmlns:a="http://schemas.openxmlformats.org/drawingml/2006/main">
                   <w:pict w14:anchorId="27EF82A7">
                     <v:rect id="Rectangle 55" style="position:absolute;margin-left:12.25pt;margin-top:3.25pt;width:54pt;height:54pt;z-index:251667475;visibility:visible;mso-wrap-style:square;mso-wrap-distance-left:9pt;mso-wrap-distance-top:0;mso-wrap-distance-right:9pt;mso-wrap-distance-bottom:0;mso-position-horizontal:absolute;mso-position-horizontal-relative:text;mso-position-vertical:absolute;mso-position-vertical-relative:text;v-text-anchor:top" o:spid="_x0000_s1026" strokecolor="white [3201]" strokeweight="1pt" w14:anchorId="64BD1BBC" o:gfxdata="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">
                       <v:fill type="frame" o:title="" recolor="t" rotate="t" r:id="rId63"/>
@@ -10912,7 +10876,7 @@
                     </wp:anchor>
                   </w:drawing>
                 </mc:Choice>
-                <mc:Fallback xmlns:a="http://schemas.openxmlformats.org/drawingml/2006/main" xmlns:pic="http://schemas.openxmlformats.org/drawingml/2006/picture" xmlns:a16="http://schemas.microsoft.com/office/drawing/2014/main" xmlns:a14="http://schemas.microsoft.com/office/drawing/2010/main">
+                <mc:Fallback xmlns:a14="http://schemas.microsoft.com/office/drawing/2010/main" xmlns:a16="http://schemas.microsoft.com/office/drawing/2014/main" xmlns:pic="http://schemas.openxmlformats.org/drawingml/2006/picture" xmlns:a="http://schemas.openxmlformats.org/drawingml/2006/main">
                   <w:pict w14:anchorId="516A9263">
                     <v:rect id="Rectangle 56" style="position:absolute;margin-left:17.35pt;margin-top:3.25pt;width:54pt;height:54pt;z-index:251668499;visibility:visible;mso-wrap-style:square;mso-wrap-distance-left:9pt;mso-wrap-distance-top:0;mso-wrap-distance-right:9pt;mso-wrap-distance-bottom:0;mso-position-horizontal:absolute;mso-position-horizontal-relative:text;mso-position-vertical:absolute;mso-position-vertical-relative:text;v-text-anchor:top" o:spid="_x0000_s1026" strokecolor="white [3201]" strokeweight="1pt" w14:anchorId="21D60FEF" o:gfxdata="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">
                       <v:fill type="frame" o:title="" recolor="t" rotate="t" r:id="rId64"/>
@@ -11176,9 +11140,9 @@
       <w:pPr>
         <w:pStyle w:val="Heading3"/>
       </w:pPr>
-      <w:bookmarkStart w:id="83" w:name="_Toc508188802"/>
-      <w:bookmarkStart w:id="84" w:name="_Toc508610083"/>
-      <w:bookmarkStart w:id="85" w:name="_Toc511030868"/>
+      <w:bookmarkStart w:id="84" w:name="_Toc508188802"/>
+      <w:bookmarkStart w:id="85" w:name="_Toc508610083"/>
+      <w:bookmarkStart w:id="86" w:name="_Toc511030868"/>
       <w:r>
         <w:t xml:space="preserve">Planning </w:t>
       </w:r>
@@ -11191,18 +11155,18 @@
       <w:r>
         <w:t>Review</w:t>
       </w:r>
-      <w:bookmarkEnd w:id="83"/>
       <w:bookmarkEnd w:id="84"/>
       <w:bookmarkEnd w:id="85"/>
+      <w:bookmarkEnd w:id="86"/>
       <w:r>
         <w:t xml:space="preserve"> </w:t>
       </w:r>
-      <w:bookmarkStart w:id="86" w:name="_Plan"/>
-      <w:bookmarkEnd w:id="42"/>
+      <w:bookmarkStart w:id="87" w:name="_Plan"/>
       <w:bookmarkEnd w:id="43"/>
       <w:bookmarkEnd w:id="44"/>
       <w:bookmarkEnd w:id="45"/>
-      <w:bookmarkEnd w:id="86"/>
+      <w:bookmarkEnd w:id="46"/>
+      <w:bookmarkEnd w:id="87"/>
     </w:p>
     <w:p>
       <w:r>
@@ -11254,31 +11218,32 @@
       <w:r>
         <w:t xml:space="preserve">for the identity as a service. </w:t>
       </w:r>
-      <w:bookmarkStart w:id="87" w:name="_Toc502750742"/>
-      <w:bookmarkStart w:id="88" w:name="_Toc502924273"/>
+      <w:bookmarkStart w:id="88" w:name="_Toc502750742"/>
+      <w:bookmarkStart w:id="89" w:name="_Toc502924273"/>
     </w:p>
     <w:p>
       <w:pPr>
         <w:pStyle w:val="Heading1"/>
       </w:pPr>
-      <w:bookmarkStart w:id="89" w:name="_Toc508188803"/>
-      <w:bookmarkStart w:id="90" w:name="_Toc508610084"/>
-      <w:bookmarkStart w:id="91" w:name="_Toc511030869"/>
-      <w:r>
+      <w:bookmarkStart w:id="90" w:name="_Toc508188803"/>
+      <w:bookmarkStart w:id="91" w:name="_Toc508610084"/>
+      <w:bookmarkStart w:id="92" w:name="_Toc511030869"/>
+      <w:r>
+        <w:lastRenderedPageBreak/>
         <w:t>Design</w:t>
       </w:r>
+      <w:bookmarkEnd w:id="90"/>
+      <w:r>
+        <w:t>ing Your Implementation</w:t>
+      </w:r>
+      <w:bookmarkStart w:id="93" w:name="_Established_Timelines"/>
+      <w:bookmarkStart w:id="94" w:name="_Design"/>
+      <w:bookmarkEnd w:id="88"/>
       <w:bookmarkEnd w:id="89"/>
-      <w:r>
-        <w:t>ing Your Implementation</w:t>
-      </w:r>
-      <w:bookmarkStart w:id="92" w:name="_Established_Timelines"/>
-      <w:bookmarkStart w:id="93" w:name="_Design"/>
-      <w:bookmarkEnd w:id="87"/>
-      <w:bookmarkEnd w:id="88"/>
-      <w:bookmarkEnd w:id="90"/>
       <w:bookmarkEnd w:id="91"/>
       <w:bookmarkEnd w:id="92"/>
       <w:bookmarkEnd w:id="93"/>
+      <w:bookmarkEnd w:id="94"/>
     </w:p>
     <w:p>
       <w:pPr>
@@ -11297,21 +11262,13 @@
         <w:t>You should add capabilities necessary for your environment</w:t>
       </w:r>
       <w:r>
-        <w:t>. The capabilities necessary can then from the basis for your test planning</w:t>
-      </w:r>
-      <w:proofErr w:type="gramStart"/>
-      <w:r>
-        <w:t>.</w:t>
+        <w:t>. The capabilities necessary can then from the basis for your test planning.</w:t>
       </w:r>
       <w:r>
         <w:t xml:space="preserve"> </w:t>
       </w:r>
       <w:r>
-        <w:t>.</w:t>
-      </w:r>
-      <w:proofErr w:type="gramEnd"/>
-      <w:r>
-        <w:t xml:space="preserve"> When there are choices among options, and Microsoft has a clear recommendation, it is indicated.</w:t>
+        <w:t>. When there are choices among options, and Microsoft has a clear recommendation, it is indicated.</w:t>
       </w:r>
     </w:p>
     <w:p>
@@ -11324,7 +11281,6 @@
         <w:spacing w:after="0" w:line="276" w:lineRule="auto"/>
       </w:pPr>
       <w:r>
-        <w:lastRenderedPageBreak/>
         <w:t xml:space="preserve">Within each table below, </w:t>
       </w:r>
       <w:r>
@@ -11354,9 +11310,9 @@
       <w:pPr>
         <w:pStyle w:val="Heading2"/>
       </w:pPr>
-      <w:bookmarkStart w:id="94" w:name="_Toc508188804"/>
-      <w:bookmarkStart w:id="95" w:name="_Toc508610085"/>
-      <w:bookmarkStart w:id="96" w:name="_Toc511030870"/>
+      <w:bookmarkStart w:id="95" w:name="_Toc508188804"/>
+      <w:bookmarkStart w:id="96" w:name="_Toc508610085"/>
+      <w:bookmarkStart w:id="97" w:name="_Toc511030870"/>
       <w:r>
         <w:drawing>
           <wp:anchor distT="0" distB="0" distL="114300" distR="114300" simplePos="0" relativeHeight="251658247" behindDoc="0" locked="0" layoutInCell="1" allowOverlap="1" wp14:anchorId="4D14A977" wp14:editId="2CB62B73">
@@ -11410,9 +11366,9 @@
       <w:r>
         <w:t>Designing Single Sign on</w:t>
       </w:r>
-      <w:bookmarkEnd w:id="94"/>
       <w:bookmarkEnd w:id="95"/>
       <w:bookmarkEnd w:id="96"/>
+      <w:bookmarkEnd w:id="97"/>
       <w:r>
         <w:t xml:space="preserve"> </w:t>
       </w:r>
@@ -11473,8 +11429,6 @@
             <w:r>
               <w:t xml:space="preserve"> with Azure AD</w:t>
             </w:r>
-            <w:bookmarkStart w:id="97" w:name="_GoBack"/>
-            <w:bookmarkEnd w:id="97"/>
           </w:p>
         </w:tc>
         <w:tc>
@@ -11540,15 +11494,7 @@
               <w:t>E</w:t>
             </w:r>
             <w:r>
-              <w:t xml:space="preserve">nables secure application password storage and replay using a web browser extension or mobile app. This leverages the existing sign-in process provided by the </w:t>
-            </w:r>
-            <w:proofErr w:type="gramStart"/>
-            <w:r>
-              <w:t>application, but</w:t>
-            </w:r>
-            <w:proofErr w:type="gramEnd"/>
-            <w:r>
-              <w:t xml:space="preserve"> enables an administrator to manage the passwords and does not require the user to know the password.</w:t>
+              <w:t>nables secure application password storage and replay using a web browser extension or mobile app. This leverages the existing sign-in process provided by the application, but enables an administrator to manage the passwords and does not require the user to know the password.</w:t>
             </w:r>
           </w:p>
         </w:tc>
@@ -11669,6 +11615,7 @@
         </w:numPr>
       </w:pPr>
       <w:r>
+        <w:lastRenderedPageBreak/>
         <w:t>The issuer URL should uniquely identify the application for which single sign-on is being configured. This is the value that Azure AD sends back to application as the Audience parameter of the SAML token, and the application is expected to validate it. This value also appears as the Entity ID in any SAML metadata provided by the application.</w:t>
       </w:r>
     </w:p>
@@ -11694,7 +11641,6 @@
         </w:numPr>
       </w:pPr>
       <w:r>
-        <w:lastRenderedPageBreak/>
         <w:t>The Sign-On and Sign-Out service URL both resolve to the same endpoint, which is the SAML request-handling endpoint for your instance of Azure AD. The Issuer URL is the value that appears as the "Issuer" inside the SAML token issued to the application.</w:t>
       </w:r>
     </w:p>
@@ -12281,15 +12227,7 @@
     </w:p>
     <w:p>
       <w:r>
-        <w:t xml:space="preserve">Several topologies are represented below. You should choose the one that most closely matches your specific </w:t>
-      </w:r>
-      <w:proofErr w:type="gramStart"/>
-      <w:r>
-        <w:t>scenario, and</w:t>
-      </w:r>
-      <w:proofErr w:type="gramEnd"/>
-      <w:r>
-        <w:t xml:space="preserve"> delete the rest.</w:t>
+        <w:t>Several topologies are represented below. You should choose the one that most closely matches your specific scenario, and delete the rest.</w:t>
       </w:r>
     </w:p>
     <w:p>
@@ -12445,15 +12383,7 @@
         </w:numPr>
       </w:pPr>
       <w:r>
-        <w:t xml:space="preserve">The user enters </w:t>
-      </w:r>
-      <w:proofErr w:type="gramStart"/>
-      <w:r>
-        <w:t>their</w:t>
-      </w:r>
-      <w:proofErr w:type="gramEnd"/>
-      <w:r>
-        <w:t xml:space="preserve"> username and password into the Azure AD sign in page, and then selects the Sign in button.</w:t>
+        <w:t>The user enters their username and password into the Azure AD sign in page, and then selects the Sign in button.</w:t>
       </w:r>
     </w:p>
     <w:p>
@@ -12508,28 +12438,15 @@
         <w:t xml:space="preserve">or other Federation </w:t>
       </w:r>
       <w:r>
-        <w:t xml:space="preserve">as </w:t>
-      </w:r>
-      <w:proofErr w:type="spellStart"/>
-      <w:r>
-        <w:t>IdP</w:t>
+        <w:t>as IdP</w:t>
       </w:r>
       <w:bookmarkEnd w:id="113"/>
       <w:bookmarkEnd w:id="114"/>
       <w:bookmarkEnd w:id="115"/>
-      <w:proofErr w:type="spellEnd"/>
-    </w:p>
-    <w:p>
-      <w:r>
-        <w:t xml:space="preserve">This solution is a combination of hybrid identity sync using Azure AD Connect and maintaining a trust with on-premises federation service as the Identity provider for Azure Active Directory. Azure Active Directory acts as the </w:t>
-      </w:r>
-      <w:proofErr w:type="spellStart"/>
-      <w:r>
-        <w:t>IdP</w:t>
-      </w:r>
-      <w:proofErr w:type="spellEnd"/>
-      <w:r>
-        <w:t xml:space="preserve"> for the application while acting as the SP for the federation service on-premises.</w:t>
+    </w:p>
+    <w:p>
+      <w:r>
+        <w:t>This solution is a combination of hybrid identity sync using Azure AD Connect and maintaining a trust with on-premises federation service as the Identity provider for Azure Active Directory. Azure Active Directory acts as the IdP for the application while acting as the SP for the federation service on-premises.</w:t>
       </w:r>
     </w:p>
     <w:p>
@@ -12624,15 +12541,7 @@
         </w:numPr>
       </w:pPr>
       <w:r>
-        <w:t xml:space="preserve">The user enters </w:t>
-      </w:r>
-      <w:proofErr w:type="gramStart"/>
-      <w:r>
-        <w:t>their</w:t>
-      </w:r>
-      <w:proofErr w:type="gramEnd"/>
-      <w:r>
-        <w:t xml:space="preserve"> username into the Azure AD sign in page, and then </w:t>
+        <w:t xml:space="preserve">The user enters their username into the Azure AD sign in page, and then </w:t>
       </w:r>
       <w:r>
         <w:t>hits tab</w:t>
@@ -12674,23 +12583,7 @@
         <w:t xml:space="preserve"> to the </w:t>
       </w:r>
       <w:r>
-        <w:t xml:space="preserve">federated </w:t>
-      </w:r>
-      <w:proofErr w:type="spellStart"/>
-      <w:r>
-        <w:t>IdP</w:t>
-      </w:r>
-      <w:proofErr w:type="spellEnd"/>
-      <w:r>
-        <w:t xml:space="preserve"> (e.g. AD FS, PingFederate, </w:t>
-      </w:r>
-      <w:proofErr w:type="spellStart"/>
-      <w:r>
-        <w:t>ect</w:t>
-      </w:r>
-      <w:proofErr w:type="spellEnd"/>
-      <w:r>
-        <w:t>.)</w:t>
+        <w:t>federated IdP (e.g. AD FS, PingFederate, ect.)</w:t>
       </w:r>
     </w:p>
     <w:p>
@@ -12920,15 +12813,7 @@
         </w:numPr>
       </w:pPr>
       <w:r>
-        <w:t xml:space="preserve">The user enters </w:t>
-      </w:r>
-      <w:proofErr w:type="gramStart"/>
-      <w:r>
-        <w:t>their</w:t>
-      </w:r>
-      <w:proofErr w:type="gramEnd"/>
-      <w:r>
-        <w:t xml:space="preserve"> username and password into the Azure AD sign in page, and then selects the Sign in button.</w:t>
+        <w:t>The user enters their username and password into the Azure AD sign in page, and then selects the Sign in button.</w:t>
       </w:r>
     </w:p>
     <w:p>
@@ -12952,15 +12837,7 @@
         </w:numPr>
       </w:pPr>
       <w:r>
-        <w:t xml:space="preserve">An on-premises Authentication Agent retrieves the username and encrypted password from the queue. Note that the Agent doesn't frequently poll for requests from the </w:t>
-      </w:r>
-      <w:proofErr w:type="gramStart"/>
-      <w:r>
-        <w:t>queue, but</w:t>
-      </w:r>
-      <w:proofErr w:type="gramEnd"/>
-      <w:r>
-        <w:t xml:space="preserve"> retrieves requests over a pre-established persistent connection.</w:t>
+        <w:t>An on-premises Authentication Agent retrieves the username and encrypted password from the queue. Note that the Agent doesn't frequently poll for requests from the queue, but retrieves requests over a pre-established persistent connection.</w:t>
       </w:r>
     </w:p>
     <w:p>
@@ -12984,15 +12861,7 @@
         </w:numPr>
       </w:pPr>
       <w:r>
-        <w:t xml:space="preserve">The agent validates the username and password against Active Directory by using standard Windows APIs, which is a similar mechanism to what Active Directory Federation Services (AD FS) uses. The username can be either the on-premises default username, usually </w:t>
-      </w:r>
-      <w:proofErr w:type="spellStart"/>
-      <w:r>
-        <w:t>userPrincipalName</w:t>
-      </w:r>
-      <w:proofErr w:type="spellEnd"/>
-      <w:r>
-        <w:t>, or another attribute configured in Azure AD Connect (known as Alternate ID).</w:t>
+        <w:t>The agent validates the username and password against Active Directory by using standard Windows APIs, which is a similar mechanism to what Active Directory Federation Services (AD FS) uses. The username can be either the on-premises default username, usually userPrincipalName, or another attribute configured in Azure AD Connect (known as Alternate ID).</w:t>
       </w:r>
     </w:p>
     <w:p>
@@ -13294,13 +13163,8 @@
               </w:sdtContent>
             </w:sdt>
             <w:r>
-              <w:t xml:space="preserve"> SSO with </w:t>
-            </w:r>
-            <w:proofErr w:type="spellStart"/>
-            <w:r>
-              <w:t>Okta</w:t>
-            </w:r>
-            <w:proofErr w:type="spellEnd"/>
+              <w:t xml:space="preserve"> SSO with Okta</w:t>
+            </w:r>
           </w:p>
           <w:p/>
         </w:tc>
@@ -13502,15 +13366,7 @@
     </w:p>
     <w:p>
       <w:r>
-        <w:t xml:space="preserve">Below, </w:t>
-      </w:r>
-      <w:proofErr w:type="gramStart"/>
-      <w:r>
-        <w:t>select</w:t>
-      </w:r>
-      <w:proofErr w:type="gramEnd"/>
-      <w:r>
-        <w:t xml:space="preserve"> the attribute matching </w:t>
+        <w:t xml:space="preserve">Below, select the attribute matching </w:t>
       </w:r>
       <w:r>
         <w:t>scheme you will use, and then document the attribute names and mapping.</w:t>
@@ -13639,21 +13495,7 @@
         <w:rPr>
           <w:i/>
         </w:rPr>
-        <w:t xml:space="preserve">Salesforce with </w:t>
-      </w:r>
-      <w:proofErr w:type="spellStart"/>
-      <w:r>
-        <w:rPr>
-          <w:i/>
-        </w:rPr>
-        <w:t>federationID</w:t>
-      </w:r>
-      <w:proofErr w:type="spellEnd"/>
-      <w:r>
-        <w:rPr>
-          <w:i/>
-        </w:rPr>
-        <w:t>)</w:t>
+        <w:t>Salesforce with federationID)</w:t>
       </w:r>
     </w:p>
     <w:p>
@@ -13787,35 +13629,7 @@
               <w:rPr>
                 <w:i/>
               </w:rPr>
-              <w:t xml:space="preserve">If </w:t>
-            </w:r>
-            <w:proofErr w:type="gramStart"/>
-            <w:r>
-              <w:rPr>
-                <w:i/>
-              </w:rPr>
-              <w:t>Join(</w:t>
-            </w:r>
-            <w:proofErr w:type="gramEnd"/>
-            <w:r>
-              <w:rPr>
-                <w:i/>
-              </w:rPr>
-              <w:t xml:space="preserve">) or </w:t>
-            </w:r>
-            <w:proofErr w:type="spellStart"/>
-            <w:r>
-              <w:rPr>
-                <w:i/>
-              </w:rPr>
-              <w:t>ExtractMailPrefix</w:t>
-            </w:r>
-            <w:proofErr w:type="spellEnd"/>
-            <w:r>
-              <w:rPr>
-                <w:i/>
-              </w:rPr>
-              <w:t>(), write below values: N/A</w:t>
+              <w:t>If Join() or ExtractMailPrefix(), write below values: N/A</w:t>
             </w:r>
           </w:p>
         </w:tc>
@@ -15007,15 +14821,7 @@
         <w:t xml:space="preserve"> (</w:t>
       </w:r>
       <w:r>
-        <w:t xml:space="preserve">In most cases this will map to the </w:t>
-      </w:r>
-      <w:proofErr w:type="spellStart"/>
-      <w:r>
-        <w:t>NameID</w:t>
-      </w:r>
-      <w:proofErr w:type="spellEnd"/>
-      <w:r>
-        <w:t xml:space="preserve"> for SAML-based applications</w:t>
+        <w:t>In most cases this will map to the NameID for SAML-based applications</w:t>
       </w:r>
       <w:r>
         <w:t>. For JWOT tokens it’s the value name that you provide</w:t>
@@ -15043,21 +14849,13 @@
         <w:t>manually as a</w:t>
       </w:r>
       <w:r>
-        <w:t xml:space="preserve"> cloud-based </w:t>
-      </w:r>
-      <w:proofErr w:type="gramStart"/>
-      <w:r>
-        <w:t>user</w:t>
+        <w:t xml:space="preserve"> cloud-based user</w:t>
       </w:r>
       <w:r>
         <w:t>,</w:t>
       </w:r>
       <w:r>
-        <w:t xml:space="preserve"> or</w:t>
-      </w:r>
-      <w:proofErr w:type="gramEnd"/>
-      <w:r>
-        <w:t xml:space="preserve"> sync the user from on-premises using Azure AD Connect</w:t>
+        <w:t xml:space="preserve"> or sync the user from on-premises using Azure AD Connect</w:t>
       </w:r>
       <w:r>
         <w:t xml:space="preserve"> sync engine. </w:t>
@@ -15091,11 +14889,11 @@
       <w:bookmarkStart w:id="151" w:name="_Step_5:_Configure"/>
       <w:bookmarkStart w:id="152" w:name="_Toc508188817"/>
       <w:bookmarkStart w:id="153" w:name="_Toc508610098"/>
-      <w:bookmarkStart w:id="154" w:name="_Toc502750749"/>
-      <w:bookmarkStart w:id="155" w:name="_Toc502924280"/>
-      <w:bookmarkStart w:id="156" w:name="_Toc502750751"/>
-      <w:bookmarkStart w:id="157" w:name="_Toc502924282"/>
-      <w:bookmarkStart w:id="158" w:name="_Toc511030883"/>
+      <w:bookmarkStart w:id="154" w:name="_Toc511030883"/>
+      <w:bookmarkStart w:id="155" w:name="_Toc502750749"/>
+      <w:bookmarkStart w:id="156" w:name="_Toc502924280"/>
+      <w:bookmarkStart w:id="157" w:name="_Toc502750751"/>
+      <w:bookmarkStart w:id="158" w:name="_Toc502924282"/>
       <w:bookmarkEnd w:id="150"/>
       <w:bookmarkEnd w:id="151"/>
       <w:r>
@@ -15103,7 +14901,7 @@
       </w:r>
       <w:bookmarkEnd w:id="152"/>
       <w:bookmarkEnd w:id="153"/>
-      <w:bookmarkEnd w:id="158"/>
+      <w:bookmarkEnd w:id="154"/>
     </w:p>
     <w:p>
       <w:pPr>
@@ -15279,15 +15077,7 @@
         </w:r>
       </w:hyperlink>
       <w:r>
-        <w:t xml:space="preserve">. Ensure </w:t>
-      </w:r>
-      <w:proofErr w:type="gramStart"/>
-      <w:r>
-        <w:t>these map</w:t>
-      </w:r>
-      <w:proofErr w:type="gramEnd"/>
-      <w:r>
-        <w:t xml:space="preserve"> to what is expected to be received in the SAML response for your application.</w:t>
+        <w:t>. Ensure these map to what is expected to be received in the SAML response for your application.</w:t>
       </w:r>
     </w:p>
     <w:p>
@@ -15353,8 +15143,8 @@
       <w:r>
         <w:t>Phase 2: Change Communications</w:t>
       </w:r>
-      <w:bookmarkEnd w:id="154"/>
       <w:bookmarkEnd w:id="155"/>
+      <w:bookmarkEnd w:id="156"/>
       <w:bookmarkEnd w:id="159"/>
       <w:bookmarkEnd w:id="160"/>
       <w:bookmarkEnd w:id="161"/>
@@ -15381,10 +15171,10 @@
     <w:p>
       <w:r>
         <w:object w:dxaOrig="1543" w:dyaOrig="1000" w14:anchorId="21A59F97">
-          <v:shape id="_x0000_i1027" type="#_x0000_t75" style="width:77.15pt;height:50pt" o:ole="">
+          <v:shape id="_x0000_i1026" type="#_x0000_t75" style="width:77.15pt;height:50pt" o:ole="">
             <v:imagedata r:id="rId79" o:title=""/>
           </v:shape>
-          <o:OLEObject Type="Embed" ProgID="PowerPoint.Show.12" ShapeID="_x0000_i1027" DrawAspect="Icon" ObjectID="_1584774150" r:id="rId80"/>
+          <o:OLEObject Type="Embed" ProgID="PowerPoint.Show.12" ShapeID="_x0000_i1026" DrawAspect="Icon" ObjectID="_1585981911" r:id="rId80"/>
         </w:object>
       </w:r>
     </w:p>
@@ -15400,8 +15190,8 @@
       <w:r>
         <w:t xml:space="preserve">Phase 3: </w:t>
       </w:r>
-      <w:bookmarkEnd w:id="156"/>
       <w:bookmarkEnd w:id="157"/>
+      <w:bookmarkEnd w:id="158"/>
       <w:r>
         <w:t>Verify End User Scenario</w:t>
       </w:r>
@@ -15425,16 +15215,16 @@
       <w:bookmarkStart w:id="169" w:name="_Step_1:_Create"/>
       <w:bookmarkStart w:id="170" w:name="_Toc508188821"/>
       <w:bookmarkStart w:id="171" w:name="_Toc508610102"/>
-      <w:bookmarkStart w:id="172" w:name="_Toc502750752"/>
-      <w:bookmarkStart w:id="173" w:name="_Toc502924283"/>
-      <w:bookmarkStart w:id="174" w:name="_Toc511030887"/>
+      <w:bookmarkStart w:id="172" w:name="_Toc511030887"/>
+      <w:bookmarkStart w:id="173" w:name="_Toc502750752"/>
+      <w:bookmarkStart w:id="174" w:name="_Toc502924283"/>
       <w:bookmarkEnd w:id="169"/>
       <w:r>
         <w:t>Step 1: Create test cases for your application deployment</w:t>
       </w:r>
       <w:bookmarkEnd w:id="170"/>
       <w:bookmarkEnd w:id="171"/>
-      <w:bookmarkEnd w:id="174"/>
+      <w:bookmarkEnd w:id="172"/>
     </w:p>
     <w:p>
       <w:r>
@@ -15544,15 +15334,7 @@
               <w:t>&lt;&lt;APPLICATION NAME&gt;&gt;</w:t>
             </w:r>
             <w:r>
-              <w:t xml:space="preserve"> with IE while on </w:t>
-            </w:r>
-            <w:proofErr w:type="spellStart"/>
-            <w:r>
-              <w:t>corp</w:t>
-            </w:r>
-            <w:proofErr w:type="spellEnd"/>
-            <w:r>
-              <w:t xml:space="preserve"> (SP-initiated)</w:t>
+              <w:t xml:space="preserve"> with IE while on corp (SP-initiated)</w:t>
             </w:r>
           </w:p>
         </w:tc>
@@ -15601,15 +15383,7 @@
               <w:t>&lt;&lt;APPLICATION NAME&gt;&gt;</w:t>
             </w:r>
             <w:r>
-              <w:t xml:space="preserve"> with IE while off </w:t>
-            </w:r>
-            <w:proofErr w:type="spellStart"/>
-            <w:r>
-              <w:t>corp</w:t>
-            </w:r>
-            <w:proofErr w:type="spellEnd"/>
-            <w:r>
-              <w:t xml:space="preserve"> (SP-initiated) with new login attempt</w:t>
+              <w:t xml:space="preserve"> with IE while off corp (SP-initiated) with new login attempt</w:t>
             </w:r>
           </w:p>
         </w:tc>
@@ -15658,15 +15432,7 @@
               <w:t>&lt;&lt;APPLICATION NAME&gt;&gt;</w:t>
             </w:r>
             <w:r>
-              <w:t xml:space="preserve"> with IE while off </w:t>
-            </w:r>
-            <w:proofErr w:type="spellStart"/>
-            <w:r>
-              <w:t>corp</w:t>
-            </w:r>
-            <w:proofErr w:type="spellEnd"/>
-            <w:r>
-              <w:t xml:space="preserve"> (SP-initiated) with a current session and has never performed MFA</w:t>
+              <w:t xml:space="preserve"> with IE while off corp (SP-initiated) with a current session and has never performed MFA</w:t>
             </w:r>
           </w:p>
         </w:tc>
@@ -15715,15 +15481,7 @@
               <w:t>&lt;&lt;APPLICATION NAME&gt;&gt;</w:t>
             </w:r>
             <w:r>
-              <w:t xml:space="preserve"> with IE while off </w:t>
-            </w:r>
-            <w:proofErr w:type="spellStart"/>
-            <w:r>
-              <w:t>corp</w:t>
-            </w:r>
-            <w:proofErr w:type="spellEnd"/>
-            <w:r>
-              <w:t xml:space="preserve"> (SP-initiated) with a current session and has already performed MFA in this session</w:t>
+              <w:t xml:space="preserve"> with IE while off corp (SP-initiated) with a current session and has already performed MFA in this session</w:t>
             </w:r>
           </w:p>
         </w:tc>
@@ -15775,15 +15533,7 @@
               <w:t>&lt;&lt;APPLICATION NAME&gt;&gt;</w:t>
             </w:r>
             <w:r>
-              <w:t xml:space="preserve"> with Chrome/Firefox/Safari while off </w:t>
-            </w:r>
-            <w:proofErr w:type="spellStart"/>
-            <w:r>
-              <w:t>corp</w:t>
-            </w:r>
-            <w:proofErr w:type="spellEnd"/>
-            <w:r>
-              <w:t xml:space="preserve"> network (SP-initiated) with a current session and has already performed MFA in this session</w:t>
+              <w:t xml:space="preserve"> with Chrome/Firefox/Safari while off corp network (SP-initiated) with a current session and has already performed MFA in this session</w:t>
             </w:r>
           </w:p>
         </w:tc>
@@ -15835,15 +15585,7 @@
               <w:t>&lt;&lt;APPLICATION NAME&gt;&gt;</w:t>
             </w:r>
             <w:r>
-              <w:t xml:space="preserve"> with Chrome/Firefox/Safari while off </w:t>
-            </w:r>
-            <w:proofErr w:type="spellStart"/>
-            <w:r>
-              <w:t>corp</w:t>
-            </w:r>
-            <w:proofErr w:type="spellEnd"/>
-            <w:r>
-              <w:t xml:space="preserve"> network (SP-initiated) with new login attempt</w:t>
+              <w:t xml:space="preserve"> with Chrome/Firefox/Safari while off corp network (SP-initiated) with new login attempt</w:t>
             </w:r>
           </w:p>
         </w:tc>
@@ -15973,15 +15715,7 @@
               <w:t>&lt;&lt;APPLICATION NAME&gt;&gt;</w:t>
             </w:r>
             <w:r>
-              <w:t xml:space="preserve"> with Chrome/Firefox while on </w:t>
-            </w:r>
-            <w:proofErr w:type="spellStart"/>
-            <w:r>
-              <w:t>corp</w:t>
-            </w:r>
-            <w:proofErr w:type="spellEnd"/>
-            <w:r>
-              <w:t xml:space="preserve"> network (SP-initiated) with a current session </w:t>
+              <w:t xml:space="preserve"> with Chrome/Firefox while on corp network (SP-initiated) with a current session </w:t>
             </w:r>
           </w:p>
         </w:tc>
@@ -16451,8 +16185,8 @@
       <w:r>
         <w:t>teps</w:t>
       </w:r>
-      <w:bookmarkEnd w:id="172"/>
       <w:bookmarkEnd w:id="173"/>
+      <w:bookmarkEnd w:id="174"/>
       <w:bookmarkEnd w:id="182"/>
       <w:bookmarkEnd w:id="183"/>
       <w:bookmarkEnd w:id="184"/>
@@ -16471,11 +16205,11 @@
       </w:pPr>
       <w:bookmarkStart w:id="185" w:name="_Toc508188825"/>
       <w:bookmarkStart w:id="186" w:name="_Toc508610106"/>
-      <w:bookmarkStart w:id="187" w:name="_Toc501456962"/>
-      <w:bookmarkStart w:id="188" w:name="_Toc502750753"/>
-      <w:bookmarkStart w:id="189" w:name="_Toc502754478"/>
-      <w:bookmarkStart w:id="190" w:name="_Toc502924284"/>
-      <w:bookmarkStart w:id="191" w:name="_Toc511030891"/>
+      <w:bookmarkStart w:id="187" w:name="_Toc511030891"/>
+      <w:bookmarkStart w:id="188" w:name="_Toc501456962"/>
+      <w:bookmarkStart w:id="189" w:name="_Toc502750753"/>
+      <w:bookmarkStart w:id="190" w:name="_Toc502754478"/>
+      <w:bookmarkStart w:id="191" w:name="_Toc502924284"/>
       <w:r>
         <w:t xml:space="preserve">Step 1: </w:t>
       </w:r>
@@ -16493,7 +16227,7 @@
       </w:r>
       <w:bookmarkEnd w:id="185"/>
       <w:bookmarkEnd w:id="186"/>
-      <w:bookmarkEnd w:id="191"/>
+      <w:bookmarkEnd w:id="187"/>
     </w:p>
     <w:p>
       <w:r>
@@ -16592,10 +16326,10 @@
       <w:r>
         <w:t xml:space="preserve"> </w:t>
       </w:r>
-      <w:bookmarkEnd w:id="187"/>
       <w:bookmarkEnd w:id="188"/>
       <w:bookmarkEnd w:id="189"/>
       <w:bookmarkEnd w:id="190"/>
+      <w:bookmarkEnd w:id="191"/>
       <w:r>
         <w:t>your Implementation</w:t>
       </w:r>
@@ -16610,15 +16344,15 @@
       <w:bookmarkStart w:id="197" w:name="_Toc502924285"/>
       <w:bookmarkStart w:id="198" w:name="_Toc508188827"/>
       <w:bookmarkStart w:id="199" w:name="_Toc508610108"/>
-      <w:bookmarkStart w:id="200" w:name="_Toc502750754"/>
-      <w:bookmarkStart w:id="201" w:name="_Toc511030893"/>
+      <w:bookmarkStart w:id="200" w:name="_Toc511030893"/>
+      <w:bookmarkStart w:id="201" w:name="_Toc502750754"/>
       <w:r>
         <w:t>Purpose of Document</w:t>
       </w:r>
       <w:bookmarkEnd w:id="197"/>
       <w:bookmarkEnd w:id="198"/>
       <w:bookmarkEnd w:id="199"/>
-      <w:bookmarkEnd w:id="201"/>
+      <w:bookmarkEnd w:id="200"/>
     </w:p>
     <w:p>
       <w:r>
@@ -16655,7 +16389,7 @@
       <w:bookmarkStart w:id="204" w:name="_Toc508188828"/>
       <w:bookmarkStart w:id="205" w:name="_Toc508610109"/>
       <w:bookmarkStart w:id="206" w:name="_Toc511030894"/>
-      <w:bookmarkEnd w:id="200"/>
+      <w:bookmarkEnd w:id="201"/>
       <w:r>
         <w:t>Required Roles</w:t>
       </w:r>
@@ -18990,15 +18724,7 @@
               <w:t xml:space="preserve">bad requests. </w:t>
             </w:r>
             <w:r>
-              <w:t xml:space="preserve">If there </w:t>
-            </w:r>
-            <w:proofErr w:type="gramStart"/>
-            <w:r>
-              <w:t>is</w:t>
-            </w:r>
-            <w:proofErr w:type="gramEnd"/>
-            <w:r>
-              <w:t xml:space="preserve"> no logs, then either application does not offer these logs or it has not received a </w:t>
+              <w:t xml:space="preserve">If there is no logs, then either application does not offer these logs or it has not received a </w:t>
             </w:r>
             <w:r>
               <w:t>Response from Azure AD.</w:t>
@@ -19214,15 +18940,7 @@
               <w:t>4</w:t>
             </w:r>
             <w:r>
-              <w:t>: Validate claims (</w:t>
-            </w:r>
-            <w:proofErr w:type="spellStart"/>
-            <w:r>
-              <w:t>NameID</w:t>
-            </w:r>
-            <w:proofErr w:type="spellEnd"/>
-            <w:r>
-              <w:t>) mapping between AAD and application or the attribute name you have chosen to map to for the application you user is attempting to access</w:t>
+              <w:t>: Validate claims (NameID) mapping between AAD and application or the attribute name you have chosen to map to for the application you user is attempting to access</w:t>
             </w:r>
           </w:p>
         </w:tc>
@@ -19250,21 +18968,7 @@
               <w:rPr>
                 <w:i/>
               </w:rPr>
-              <w:t xml:space="preserve">(e.g. Azure AD sends “john@contoso.com” and the application is expecting </w:t>
-            </w:r>
-            <w:proofErr w:type="spellStart"/>
-            <w:r>
-              <w:rPr>
-                <w:i/>
-              </w:rPr>
-              <w:t>employeeID</w:t>
-            </w:r>
-            <w:proofErr w:type="spellEnd"/>
-            <w:r>
-              <w:rPr>
-                <w:i/>
-              </w:rPr>
-              <w:t xml:space="preserve"> “john1445”)</w:t>
+              <w:t>(e.g. Azure AD sends “john@contoso.com” and the application is expecting employeeID “john1445”)</w:t>
             </w:r>
           </w:p>
         </w:tc>
@@ -19472,15 +19176,7 @@
               <w:cnfStyle w:val="000000000000" w:firstRow="0" w:lastRow="0" w:firstColumn="0" w:lastColumn="0" w:oddVBand="0" w:evenVBand="0" w:oddHBand="0" w:evenHBand="0" w:firstRowFirstColumn="0" w:firstRowLastColumn="0" w:lastRowFirstColumn="0" w:lastRowLastColumn="0"/>
             </w:pPr>
             <w:r>
-              <w:t xml:space="preserve">Include Repro Steps, UPN, </w:t>
-            </w:r>
-            <w:proofErr w:type="spellStart"/>
-            <w:r>
-              <w:t>CorrelationID</w:t>
-            </w:r>
-            <w:proofErr w:type="spellEnd"/>
-            <w:r>
-              <w:t>, Timestamp, and Fiddler Trace(s).</w:t>
+              <w:t>Include Repro Steps, UPN, CorrelationID, Timestamp, and Fiddler Trace(s).</w:t>
             </w:r>
           </w:p>
           <w:p>
@@ -19769,15 +19465,7 @@
           </w:tcPr>
           <w:p>
             <w:r>
-              <w:t xml:space="preserve">Include Repro Steps, UPN, </w:t>
-            </w:r>
-            <w:proofErr w:type="spellStart"/>
-            <w:r>
-              <w:t>CorrelationID</w:t>
-            </w:r>
-            <w:proofErr w:type="spellEnd"/>
-            <w:r>
-              <w:t>, Timestamp, and Fiddler Trace(s).</w:t>
+              <w:t>Include Repro Steps, UPN, CorrelationID, Timestamp, and Fiddler Trace(s).</w:t>
             </w:r>
           </w:p>
           <w:p>
@@ -19923,23 +19611,7 @@
           </w:p>
           <w:p>
             <w:r>
-              <w:t xml:space="preserve">View in the </w:t>
-            </w:r>
-            <w:proofErr w:type="spellStart"/>
-            <w:r>
-              <w:t>SAMLResponse</w:t>
-            </w:r>
-            <w:proofErr w:type="spellEnd"/>
-            <w:r>
-              <w:t>/</w:t>
-            </w:r>
-            <w:proofErr w:type="spellStart"/>
-            <w:r>
-              <w:t>SAMLRequest</w:t>
-            </w:r>
-            <w:proofErr w:type="spellEnd"/>
-            <w:r>
-              <w:t xml:space="preserve"> that information matches</w:t>
+              <w:t>View in the SAMLResponse/SAMLRequest that information matches</w:t>
             </w:r>
           </w:p>
         </w:tc>
@@ -19979,29 +19651,13 @@
           </w:tcPr>
           <w:p>
             <w:r>
-              <w:t xml:space="preserve">This </w:t>
-            </w:r>
-            <w:proofErr w:type="gramStart"/>
-            <w:r>
-              <w:t>is located in</w:t>
-            </w:r>
-            <w:proofErr w:type="gramEnd"/>
-            <w:r>
-              <w:t xml:space="preserve"> both </w:t>
+              <w:t xml:space="preserve">This is located in both </w:t>
             </w:r>
             <w:r>
               <w:t>&lt;&lt;APPLICATION NAME&gt;&gt;</w:t>
             </w:r>
             <w:r>
-              <w:t xml:space="preserve">’s </w:t>
-            </w:r>
-            <w:proofErr w:type="spellStart"/>
-            <w:r>
-              <w:t>IdP</w:t>
-            </w:r>
-            <w:proofErr w:type="spellEnd"/>
-            <w:r>
-              <w:t xml:space="preserve"> setting as well in Azure AD’s Admin Portal.  If cert has rolled over, you may have to update cert</w:t>
+              <w:t>’s IdP setting as well in Azure AD’s Admin Portal.  If cert has rolled over, you may have to update cert</w:t>
             </w:r>
           </w:p>
         </w:tc>
@@ -20055,13 +19711,8 @@
               <w:t>&lt;&lt;APPLICATION NAME&gt;&gt;</w:t>
             </w:r>
             <w:r>
-              <w:t xml:space="preserve"> for all claims, especially the primary claim.  This can be viewed in Fiddler under </w:t>
-            </w:r>
-            <w:proofErr w:type="spellStart"/>
-            <w:r>
-              <w:t>SAMLResponse</w:t>
-            </w:r>
-            <w:proofErr w:type="spellEnd"/>
+              <w:t xml:space="preserve"> for all claims, especially the primary claim.  This can be viewed in Fiddler under SAMLResponse</w:t>
+            </w:r>
           </w:p>
         </w:tc>
       </w:tr>
@@ -20100,15 +19751,7 @@
           </w:tcPr>
           <w:p>
             <w:r>
-              <w:t xml:space="preserve">If this application is considered high impact, open a </w:t>
-            </w:r>
-            <w:proofErr w:type="spellStart"/>
-            <w:r>
-              <w:t>Sev</w:t>
-            </w:r>
-            <w:proofErr w:type="spellEnd"/>
-            <w:r>
-              <w:t xml:space="preserve"> 1 ticket against Premier</w:t>
+              <w:t>If this application is considered high impact, open a Sev 1 ticket against Premier</w:t>
             </w:r>
           </w:p>
         </w:tc>
@@ -20408,6 +20051,11 @@
     <w:pPr>
       <w:pStyle w:val="Footer"/>
     </w:pPr>
+    <w:bookmarkStart w:id="1" w:name="_GoBack"/>
+    <w:bookmarkEnd w:id="1"/>
+    <w:r>
+      <w:t>Questions or feedback? See something missing or that you want added? Let Microsoft know at http://aka.ms/deploymentplanfeedback</w:t>
+    </w:r>
   </w:p>
 </w:ftr>
 </file>
@@ -20418,6 +20066,9 @@
     <w:pPr>
       <w:pStyle w:val="Footer"/>
     </w:pPr>
+    <w:r>
+      <w:t>Questions or feedback? See something missing or that you want added? Let Microsoft know at http://aka.ms/deploymentplanfeedback</w:t>
+    </w:r>
   </w:p>
 </w:ftr>
 </file>
@@ -27016,6 +26667,7 @@
   <w:style w:type="character" w:default="1" w:styleId="DefaultParagraphFont">
     <w:name w:val="Default Paragraph Font"/>
     <w:uiPriority w:val="1"/>
+    <w:semiHidden/>
     <w:unhideWhenUsed/>
   </w:style>
   <w:style w:type="table" w:default="1" w:styleId="TableNormal">
@@ -28839,10 +28491,9 @@
     <w:charset w:val="00"/>
     <w:family w:val="swiss"/>
     <w:pitch w:val="variable"/>
-    <w:sig w:usb0="E0002AFF" w:usb1="C000247B" w:usb2="00000009" w:usb3="00000000" w:csb0="000001FF" w:csb1="00000000"/>
+    <w:sig w:usb0="A0002AEF" w:usb1="4000207B" w:usb2="00000000" w:usb3="00000000" w:csb0="000001FF" w:csb1="00000000"/>
   </w:font>
   <w:font w:name="Segoe UI">
-    <w:altName w:val="Times New Roman"/>
     <w:panose1 w:val="020B0502040204020203"/>
     <w:charset w:val="00"/>
     <w:family w:val="swiss"/>
@@ -28897,6 +28548,7 @@
     <w:rsid w:val="001A304F"/>
     <w:rsid w:val="001B362D"/>
     <w:rsid w:val="001D2953"/>
+    <w:rsid w:val="0021302E"/>
     <w:rsid w:val="002164BF"/>
     <w:rsid w:val="0021714F"/>
     <w:rsid w:val="002306B2"/>
@@ -28939,6 +28591,7 @@
     <w:rsid w:val="00AC4F14"/>
     <w:rsid w:val="00B16233"/>
     <w:rsid w:val="00BA390E"/>
+    <w:rsid w:val="00BB6490"/>
     <w:rsid w:val="00C06F4C"/>
     <w:rsid w:val="00C34E9C"/>
     <w:rsid w:val="00C64B6F"/>
@@ -28959,6 +28612,7 @@
     <w:rsid w:val="00EE242F"/>
     <w:rsid w:val="00EE76B6"/>
     <w:rsid w:val="00EF6B79"/>
+    <w:rsid w:val="00F00727"/>
     <w:rsid w:val="00F21906"/>
     <w:rsid w:val="00F44A7C"/>
     <w:rsid w:val="00F93E3F"/>
@@ -31158,50 +30812,8 @@
 </file>
 
 <file path=customXml/item2.xml><?xml version="1.0" encoding="utf-8"?>
-<p:properties xmlns:p="http://schemas.microsoft.com/office/2006/metadata/properties" xmlns:xsi="http://www.w3.org/2001/XMLSchema-instance" xmlns:pc="http://schemas.microsoft.com/office/infopath/2007/PartnerControls">
-  <documentManagement>
-    <LastSharedByUser xmlns="2f4ce27d-5312-4f35-bee8-25b1bd889599">arvinh@microsoft.com</LastSharedByUser>
-    <SharedWithUsers xmlns="2f4ce27d-5312-4f35-bee8-25b1bd889599">
-      <UserInfo>
-        <DisplayName>Debbie Seres</DisplayName>
-        <AccountId>55</AccountId>
-        <AccountType/>
-      </UserInfo>
-      <UserInfo>
-        <DisplayName>Paresh Nhathalal</DisplayName>
-        <AccountId>27</AccountId>
-        <AccountType/>
-      </UserInfo>
-    </SharedWithUsers>
-    <LastSharedByTime xmlns="2f4ce27d-5312-4f35-bee8-25b1bd889599">2018-02-01T06:10:50+00:00</LastSharedByTime>
-    <Current_x0020_Status xmlns="20b429da-18df-4b60-8667-ecabe588cf91" xsi:nil="true"/>
-    <_Version xmlns="http://schemas.microsoft.com/sharepoint/v3/fields" xsi:nil="true"/>
-    <last_x0020_version_x0020_published xmlns="20b429da-18df-4b60-8667-ecabe588cf91" xsi:nil="true"/>
-    <Git_x0020_hub_x0020_link xmlns="20b429da-18df-4b60-8667-ecabe588cf91">
-      <Url xsi:nil="true"/>
-      <Description xsi:nil="true"/>
-    </Git_x0020_hub_x0020_link>
-    <_Revision xmlns="http://schemas.microsoft.com/sharepoint/v3/fields" xsi:nil="true"/>
-    <VanityURL xmlns="230e9df3-be65-4c73-a93b-d1236ebd677e">
-      <Url xsi:nil="true"/>
-      <Description xsi:nil="true"/>
-    </VanityURL>
-  </documentManagement>
-</p:properties>
-</file>
-
-<file path=customXml/item3.xml><?xml version="1.0" encoding="utf-8"?>
-<?mso-contentType ?>
-<FormTemplates xmlns="http://schemas.microsoft.com/sharepoint/v3/contenttype/forms">
-  <Display>DocumentLibraryForm</Display>
-  <Edit>DocumentLibraryForm</Edit>
-  <New>DocumentLibraryForm</New>
-</FormTemplates>
-</file>
-
-<file path=customXml/item4.xml><?xml version="1.0" encoding="utf-8"?>
-<ct:contentTypeSchema xmlns:ct="http://schemas.microsoft.com/office/2006/metadata/contentType" xmlns:ma="http://schemas.microsoft.com/office/2006/metadata/properties/metaAttributes" ct:_="" ma:_="" ma:contentTypeName="Document" ma:contentTypeID="0x010100CB491B387F83E7468FCB4E6A50AC4E2C" ma:contentTypeVersion="13" ma:contentTypeDescription="Create a new document." ma:contentTypeScope="" ma:versionID="741378adba517b4bcadca325e4d6ad9b">
-  <xsd:schema xmlns:xsd="http://www.w3.org/2001/XMLSchema" xmlns:xs="http://www.w3.org/2001/XMLSchema" xmlns:p="http://schemas.microsoft.com/office/2006/metadata/properties" xmlns:ns2="20b429da-18df-4b60-8667-ecabe588cf91" xmlns:ns3="2f4ce27d-5312-4f35-bee8-25b1bd889599" xmlns:ns4="http://schemas.microsoft.com/sharepoint/v3/fields" xmlns:ns5="230e9df3-be65-4c73-a93b-d1236ebd677e" targetNamespace="http://schemas.microsoft.com/office/2006/metadata/properties" ma:root="true" ma:fieldsID="fe05306042d54ad99d614b7049455ebd" ns2:_="" ns3:_="" ns4:_="" ns5:_="">
+<ct:contentTypeSchema xmlns:ct="http://schemas.microsoft.com/office/2006/metadata/contentType" xmlns:ma="http://schemas.microsoft.com/office/2006/metadata/properties/metaAttributes" ct:_="" ma:_="" ma:contentTypeName="Document" ma:contentTypeID="0x010100CB491B387F83E7468FCB4E6A50AC4E2C" ma:contentTypeVersion="13" ma:contentTypeDescription="Create a new document." ma:contentTypeScope="" ma:versionID="ac3dbb6f5a366637bde6c43bc231f621">
+  <xsd:schema xmlns:xsd="http://www.w3.org/2001/XMLSchema" xmlns:xs="http://www.w3.org/2001/XMLSchema" xmlns:p="http://schemas.microsoft.com/office/2006/metadata/properties" xmlns:ns2="20b429da-18df-4b60-8667-ecabe588cf91" xmlns:ns3="2f4ce27d-5312-4f35-bee8-25b1bd889599" xmlns:ns4="http://schemas.microsoft.com/sharepoint/v3/fields" xmlns:ns5="230e9df3-be65-4c73-a93b-d1236ebd677e" targetNamespace="http://schemas.microsoft.com/office/2006/metadata/properties" ma:root="true" ma:fieldsID="9416275db9bb34ad78cf89b596c37baa" ns2:_="" ns3:_="" ns4:_="" ns5:_="">
     <xsd:import namespace="20b429da-18df-4b60-8667-ecabe588cf91"/>
     <xsd:import namespace="2f4ce27d-5312-4f35-bee8-25b1bd889599"/>
     <xsd:import namespace="http://schemas.microsoft.com/sharepoint/v3/fields"/>
@@ -31220,7 +30832,6 @@
                 <xsd:element ref="ns3:LastSharedByUser" minOccurs="0"/>
                 <xsd:element ref="ns3:LastSharedByTime" minOccurs="0"/>
                 <xsd:element ref="ns2:Current_x0020_Status" minOccurs="0"/>
-                <xsd:element ref="ns4:_Version" minOccurs="0"/>
                 <xsd:element ref="ns2:last_x0020_version_x0020_published" minOccurs="0"/>
                 <xsd:element ref="ns2:Git_x0020_hub_x0020_link" minOccurs="0"/>
                 <xsd:element ref="ns4:_Revision" minOccurs="0"/>
@@ -31256,20 +30867,22 @@
           <xsd:enumeration value="Initial draft"/>
           <xsd:enumeration value="Ready for Edit"/>
           <xsd:enumeration value="In Edit"/>
+          <xsd:enumeration value="Edited"/>
           <xsd:enumeration value="Resolving edits"/>
           <xsd:enumeration value="Final Review"/>
           <xsd:enumeration value="Published"/>
+          <xsd:enumeration value="In Revision"/>
         </xsd:restriction>
       </xsd:simpleType>
     </xsd:element>
-    <xsd:element name="last_x0020_version_x0020_published" ma:index="17" nillable="true" ma:displayName="last version published" ma:internalName="last_x0020_version_x0020_published">
+    <xsd:element name="last_x0020_version_x0020_published" ma:index="16" nillable="true" ma:displayName="last version published" ma:internalName="last_x0020_version_x0020_published">
       <xsd:simpleType>
         <xsd:restriction base="dms:Text">
           <xsd:maxLength value="255"/>
         </xsd:restriction>
       </xsd:simpleType>
     </xsd:element>
-    <xsd:element name="Git_x0020_hub_x0020_link" ma:index="18" nillable="true" ma:displayName="Git hub link" ma:format="Hyperlink" ma:internalName="Git_x0020_hub_x0020_link">
+    <xsd:element name="Git_x0020_hub_x0020_link" ma:index="17" nillable="true" ma:displayName="Git hub link" ma:format="Hyperlink" ma:internalName="Git_x0020_hub_x0020_link">
       <xsd:complexType>
         <xsd:complexContent>
           <xsd:extension base="dms:URL">
@@ -31325,12 +30938,7 @@
   <xsd:schema xmlns:xsd="http://www.w3.org/2001/XMLSchema" xmlns:xs="http://www.w3.org/2001/XMLSchema" xmlns:dms="http://schemas.microsoft.com/office/2006/documentManagement/types" xmlns:pc="http://schemas.microsoft.com/office/infopath/2007/PartnerControls" targetNamespace="http://schemas.microsoft.com/sharepoint/v3/fields" elementFormDefault="qualified">
     <xsd:import namespace="http://schemas.microsoft.com/office/2006/documentManagement/types"/>
     <xsd:import namespace="http://schemas.microsoft.com/office/infopath/2007/PartnerControls"/>
-    <xsd:element name="_Version" ma:index="16" nillable="true" ma:displayName="Version" ma:internalName="_Version">
-      <xsd:simpleType>
-        <xsd:restriction base="dms:Text"/>
-      </xsd:simpleType>
-    </xsd:element>
-    <xsd:element name="_Revision" ma:index="19" nillable="true" ma:displayName="Revision" ma:internalName="_Revision">
+    <xsd:element name="_Revision" ma:index="18" nillable="true" ma:displayName="Revision" ma:internalName="_Revision">
       <xsd:simpleType>
         <xsd:restriction base="dms:Text"/>
       </xsd:simpleType>
@@ -31339,7 +30947,7 @@
   <xsd:schema xmlns:xsd="http://www.w3.org/2001/XMLSchema" xmlns:xs="http://www.w3.org/2001/XMLSchema" xmlns:dms="http://schemas.microsoft.com/office/2006/documentManagement/types" xmlns:pc="http://schemas.microsoft.com/office/infopath/2007/PartnerControls" targetNamespace="230e9df3-be65-4c73-a93b-d1236ebd677e" elementFormDefault="qualified">
     <xsd:import namespace="http://schemas.microsoft.com/office/2006/documentManagement/types"/>
     <xsd:import namespace="http://schemas.microsoft.com/office/infopath/2007/PartnerControls"/>
-    <xsd:element name="VanityURL" ma:index="20" nillable="true" ma:displayName="Vanity URL" ma:description="A vanity URL for the site." ma:format="Hyperlink" ma:internalName="VanityURL">
+    <xsd:element name="VanityURL" ma:index="19" nillable="true" ma:displayName="Vanity URL" ma:description="A vanity URL for the site." ma:format="Hyperlink" ma:internalName="VanityURL">
       <xsd:complexType>
         <xsd:complexContent>
           <xsd:extension base="dms:URL">
@@ -31451,6 +31059,47 @@
 </ct:contentTypeSchema>
 </file>
 
+<file path=customXml/item3.xml><?xml version="1.0" encoding="utf-8"?>
+<p:properties xmlns:p="http://schemas.microsoft.com/office/2006/metadata/properties" xmlns:xsi="http://www.w3.org/2001/XMLSchema-instance" xmlns:pc="http://schemas.microsoft.com/office/infopath/2007/PartnerControls">
+  <documentManagement>
+    <LastSharedByUser xmlns="2f4ce27d-5312-4f35-bee8-25b1bd889599">arvinh@microsoft.com</LastSharedByUser>
+    <SharedWithUsers xmlns="2f4ce27d-5312-4f35-bee8-25b1bd889599">
+      <UserInfo>
+        <DisplayName>Debbie Seres</DisplayName>
+        <AccountId>55</AccountId>
+        <AccountType/>
+      </UserInfo>
+      <UserInfo>
+        <DisplayName>Paresh Nhathalal</DisplayName>
+        <AccountId>27</AccountId>
+        <AccountType/>
+      </UserInfo>
+    </SharedWithUsers>
+    <LastSharedByTime xmlns="2f4ce27d-5312-4f35-bee8-25b1bd889599">2018-02-01T06:10:50+00:00</LastSharedByTime>
+    <Current_x0020_Status xmlns="20b429da-18df-4b60-8667-ecabe588cf91" xsi:nil="true"/>
+    <last_x0020_version_x0020_published xmlns="20b429da-18df-4b60-8667-ecabe588cf91" xsi:nil="true"/>
+    <Git_x0020_hub_x0020_link xmlns="20b429da-18df-4b60-8667-ecabe588cf91">
+      <Url xsi:nil="true"/>
+      <Description xsi:nil="true"/>
+    </Git_x0020_hub_x0020_link>
+    <_Revision xmlns="http://schemas.microsoft.com/sharepoint/v3/fields" xsi:nil="true"/>
+    <VanityURL xmlns="230e9df3-be65-4c73-a93b-d1236ebd677e">
+      <Url xsi:nil="true"/>
+      <Description xsi:nil="true"/>
+    </VanityURL>
+  </documentManagement>
+</p:properties>
+</file>
+
+<file path=customXml/item4.xml><?xml version="1.0" encoding="utf-8"?>
+<?mso-contentType ?>
+<FormTemplates xmlns="http://schemas.microsoft.com/sharepoint/v3/contenttype/forms">
+  <Display>DocumentLibraryForm</Display>
+  <Edit>DocumentLibraryForm</Edit>
+  <New>DocumentLibraryForm</New>
+</FormTemplates>
+</file>
+
 <file path=customXml/item5.xml><?xml version="1.0" encoding="utf-8"?>
 <b:Sources xmlns:b="http://schemas.openxmlformats.org/officeDocument/2006/bibliography" xmlns="http://schemas.openxmlformats.org/officeDocument/2006/bibliography" SelectedStyle="\APASixthEditionOfficeOnline.xsl" StyleName="APA" Version="6"/>
 </file>
@@ -31464,28 +31113,7 @@
 </file>
 
 <file path=customXml/itemProps2.xml><?xml version="1.0" encoding="utf-8"?>
-<ds:datastoreItem xmlns:ds="http://schemas.openxmlformats.org/officeDocument/2006/customXml" ds:itemID="{74B81C44-961B-497F-AB4A-64BFB3D5802A}">
-  <ds:schemaRefs>
-    <ds:schemaRef ds:uri="http://schemas.microsoft.com/office/2006/metadata/properties"/>
-    <ds:schemaRef ds:uri="http://schemas.microsoft.com/office/infopath/2007/PartnerControls"/>
-    <ds:schemaRef ds:uri="2f4ce27d-5312-4f35-bee8-25b1bd889599"/>
-    <ds:schemaRef ds:uri="20b429da-18df-4b60-8667-ecabe588cf91"/>
-    <ds:schemaRef ds:uri="http://schemas.microsoft.com/sharepoint/v3/fields"/>
-    <ds:schemaRef ds:uri="230e9df3-be65-4c73-a93b-d1236ebd677e"/>
-  </ds:schemaRefs>
-</ds:datastoreItem>
-</file>
-
-<file path=customXml/itemProps3.xml><?xml version="1.0" encoding="utf-8"?>
-<ds:datastoreItem xmlns:ds="http://schemas.openxmlformats.org/officeDocument/2006/customXml" ds:itemID="{87F5391A-6BEF-4A2B-97D9-B7EE20996D3A}">
-  <ds:schemaRefs>
-    <ds:schemaRef ds:uri="http://schemas.microsoft.com/sharepoint/v3/contenttype/forms"/>
-  </ds:schemaRefs>
-</ds:datastoreItem>
-</file>
-
-<file path=customXml/itemProps4.xml><?xml version="1.0" encoding="utf-8"?>
-<ds:datastoreItem xmlns:ds="http://schemas.openxmlformats.org/officeDocument/2006/customXml" ds:itemID="{F3A32634-212B-4F01-B22E-974CC5A45913}">
+<ds:datastoreItem xmlns:ds="http://schemas.openxmlformats.org/officeDocument/2006/customXml" ds:itemID="{AA015338-DB38-4255-8AA9-0E901667271B}">
   <ds:schemaRefs>
     <ds:schemaRef ds:uri="http://schemas.microsoft.com/office/2006/metadata/contentType"/>
     <ds:schemaRef ds:uri="http://schemas.microsoft.com/office/2006/metadata/properties/metaAttributes"/>
@@ -31505,8 +31133,29 @@
 </ds:datastoreItem>
 </file>
 
+<file path=customXml/itemProps3.xml><?xml version="1.0" encoding="utf-8"?>
+<ds:datastoreItem xmlns:ds="http://schemas.openxmlformats.org/officeDocument/2006/customXml" ds:itemID="{74B81C44-961B-497F-AB4A-64BFB3D5802A}">
+  <ds:schemaRefs>
+    <ds:schemaRef ds:uri="http://schemas.microsoft.com/office/2006/metadata/properties"/>
+    <ds:schemaRef ds:uri="http://schemas.microsoft.com/office/infopath/2007/PartnerControls"/>
+    <ds:schemaRef ds:uri="2f4ce27d-5312-4f35-bee8-25b1bd889599"/>
+    <ds:schemaRef ds:uri="20b429da-18df-4b60-8667-ecabe588cf91"/>
+    <ds:schemaRef ds:uri="http://schemas.microsoft.com/sharepoint/v3/fields"/>
+    <ds:schemaRef ds:uri="230e9df3-be65-4c73-a93b-d1236ebd677e"/>
+  </ds:schemaRefs>
+</ds:datastoreItem>
+</file>
+
+<file path=customXml/itemProps4.xml><?xml version="1.0" encoding="utf-8"?>
+<ds:datastoreItem xmlns:ds="http://schemas.openxmlformats.org/officeDocument/2006/customXml" ds:itemID="{87F5391A-6BEF-4A2B-97D9-B7EE20996D3A}">
+  <ds:schemaRefs>
+    <ds:schemaRef ds:uri="http://schemas.microsoft.com/sharepoint/v3/contenttype/forms"/>
+  </ds:schemaRefs>
+</ds:datastoreItem>
+</file>
+
 <file path=customXml/itemProps5.xml><?xml version="1.0" encoding="utf-8"?>
-<ds:datastoreItem xmlns:ds="http://schemas.openxmlformats.org/officeDocument/2006/customXml" ds:itemID="{205EC2EE-0E18-49A0-8357-B3BA537A9F94}">
+<ds:datastoreItem xmlns:ds="http://schemas.openxmlformats.org/officeDocument/2006/customXml" ds:itemID="{5847C7DF-D8B5-44CE-AEE0-A793DF233D2D}">
   <ds:schemaRefs>
     <ds:schemaRef ds:uri="http://schemas.openxmlformats.org/officeDocument/2006/bibliography"/>
   </ds:schemaRefs>

</xml_diff>